<commit_message>
Actions not added twice
git-svn-id: https://linqtoweb.svn.codeplex.com/svn@46527 142e9c35-602f-4880-9f37-ec48a24daa6a
</commit_message>
<xml_diff>
--- a/Documentation/Documentation.docx
+++ b/Documentation/Documentation.docx
@@ -545,7 +545,13 @@
         <w:t>.</w:t>
       </w:r>
       <w:r>
-        <w:t xml:space="preserve"> An abstraction over more websites is defined.</w:t>
+        <w:t xml:space="preserve"> An abstraction over more </w:t>
+      </w:r>
+      <w:r>
+        <w:t>web resources</w:t>
+      </w:r>
+      <w:r>
+        <w:t xml:space="preserve"> is defined.</w:t>
       </w:r>
     </w:p>
     <w:p>
@@ -1043,14 +1049,11 @@
         </w:numPr>
       </w:pPr>
       <w:r>
+        <w:lastRenderedPageBreak/>
         <w:t>Adding elements to list in another object (a.list[] = x; // Convert to method call</w:t>
       </w:r>
       <w:r>
-        <w:t xml:space="preserve">, list is special object, elements must be added only within methods that have this list as an argument – so user is </w:t>
-      </w:r>
-      <w:r>
-        <w:lastRenderedPageBreak/>
-        <w:t>enumerating him</w:t>
+        <w:t>, list is special object, elements must be added only within methods that have this list as an argument – so user is enumerating him</w:t>
       </w:r>
       <w:r>
         <w:t>, otherwise only action can be added into the list … when enumerating list, actions are used to get items – see Framework/ExtractionList</w:t>
@@ -3092,7 +3095,7 @@
 </file>
 
 <file path=customXml/itemProps1.xml><?xml version="1.0" encoding="utf-8"?>
-<ds:datastoreItem xmlns:ds="http://schemas.openxmlformats.org/officeDocument/2006/customXml" ds:itemID="{839ED3C2-8717-40B3-BDFB-7DDE180DE713}">
+<ds:datastoreItem xmlns:ds="http://schemas.openxmlformats.org/officeDocument/2006/customXml" ds:itemID="{9587960C-23B6-4F68-8C45-005D63C8BBFB}">
   <ds:schemaRefs>
     <ds:schemaRef ds:uri="http://schemas.openxmlformats.org/officeDocument/2006/bibliography"/>
   </ds:schemaRefs>

</xml_diff>

<commit_message>
Some new notes in documentation, doc structure updated
git-svn-id: https://linqtoweb.svn.codeplex.com/svn@46580 142e9c35-602f-4880-9f37-ec48a24daa6a
</commit_message>
<xml_diff>
--- a/Documentation/Documentation.docx
+++ b/Documentation/Documentation.docx
@@ -72,7 +72,7 @@
           <w:r>
             <w:fldChar w:fldCharType="separate"/>
           </w:r>
-          <w:hyperlink w:anchor="_Toc254084739" w:history="1">
+          <w:hyperlink w:anchor="_Toc254212240" w:history="1">
             <w:r>
               <w:rPr>
                 <w:rStyle w:val="Hypertextovodkaz"/>
@@ -100,7 +100,7 @@
                 <w:noProof/>
                 <w:webHidden/>
               </w:rPr>
-              <w:instrText xml:space="preserve"> PAGEREF _Toc254084739 \h </w:instrText>
+              <w:instrText xml:space="preserve"> PAGEREF _Toc254212240 \h </w:instrText>
             </w:r>
             <w:r>
               <w:rPr>
@@ -144,7 +144,7 @@
               <w:lang w:val="cs-CZ" w:eastAsia="cs-CZ" w:bidi="ar-SA"/>
             </w:rPr>
           </w:pPr>
-          <w:hyperlink w:anchor="_Toc254084740" w:history="1">
+          <w:hyperlink w:anchor="_Toc254212241" w:history="1">
             <w:r>
               <w:rPr>
                 <w:rStyle w:val="Hypertextovodkaz"/>
@@ -171,7 +171,220 @@
                 <w:noProof/>
                 <w:webHidden/>
               </w:rPr>
-              <w:instrText xml:space="preserve"> PAGEREF _Toc254084740 \h </w:instrText>
+              <w:instrText xml:space="preserve"> PAGEREF _Toc254212241 \h </w:instrText>
+            </w:r>
+            <w:r>
+              <w:rPr>
+                <w:noProof/>
+                <w:webHidden/>
+              </w:rPr>
+            </w:r>
+            <w:r>
+              <w:rPr>
+                <w:noProof/>
+                <w:webHidden/>
+              </w:rPr>
+              <w:fldChar w:fldCharType="separate"/>
+            </w:r>
+            <w:r>
+              <w:rPr>
+                <w:noProof/>
+                <w:webHidden/>
+              </w:rPr>
+              <w:t>3</w:t>
+            </w:r>
+            <w:r>
+              <w:rPr>
+                <w:noProof/>
+                <w:webHidden/>
+              </w:rPr>
+              <w:fldChar w:fldCharType="end"/>
+            </w:r>
+          </w:hyperlink>
+        </w:p>
+        <w:p>
+          <w:pPr>
+            <w:pStyle w:val="Obsah2"/>
+            <w:tabs>
+              <w:tab w:val="right" w:leader="dot" w:pos="9062"/>
+            </w:tabs>
+            <w:rPr>
+              <w:noProof/>
+              <w:sz w:val="22"/>
+              <w:szCs w:val="22"/>
+              <w:lang w:val="cs-CZ" w:eastAsia="cs-CZ" w:bidi="ar-SA"/>
+            </w:rPr>
+          </w:pPr>
+          <w:hyperlink w:anchor="_Toc254212242" w:history="1">
+            <w:r>
+              <w:rPr>
+                <w:rStyle w:val="Hypertextovodkaz"/>
+                <w:noProof/>
+              </w:rPr>
+              <w:t>Syntax</w:t>
+            </w:r>
+            <w:r>
+              <w:rPr>
+                <w:noProof/>
+                <w:webHidden/>
+              </w:rPr>
+              <w:tab/>
+            </w:r>
+            <w:r>
+              <w:rPr>
+                <w:noProof/>
+                <w:webHidden/>
+              </w:rPr>
+              <w:fldChar w:fldCharType="begin"/>
+            </w:r>
+            <w:r>
+              <w:rPr>
+                <w:noProof/>
+                <w:webHidden/>
+              </w:rPr>
+              <w:instrText xml:space="preserve"> PAGEREF _Toc254212242 \h </w:instrText>
+            </w:r>
+            <w:r>
+              <w:rPr>
+                <w:noProof/>
+                <w:webHidden/>
+              </w:rPr>
+            </w:r>
+            <w:r>
+              <w:rPr>
+                <w:noProof/>
+                <w:webHidden/>
+              </w:rPr>
+              <w:fldChar w:fldCharType="separate"/>
+            </w:r>
+            <w:r>
+              <w:rPr>
+                <w:noProof/>
+                <w:webHidden/>
+              </w:rPr>
+              <w:t>3</w:t>
+            </w:r>
+            <w:r>
+              <w:rPr>
+                <w:noProof/>
+                <w:webHidden/>
+              </w:rPr>
+              <w:fldChar w:fldCharType="end"/>
+            </w:r>
+          </w:hyperlink>
+        </w:p>
+        <w:p>
+          <w:pPr>
+            <w:pStyle w:val="Obsah2"/>
+            <w:tabs>
+              <w:tab w:val="right" w:leader="dot" w:pos="9062"/>
+            </w:tabs>
+            <w:rPr>
+              <w:noProof/>
+              <w:sz w:val="22"/>
+              <w:szCs w:val="22"/>
+              <w:lang w:val="cs-CZ" w:eastAsia="cs-CZ" w:bidi="ar-SA"/>
+            </w:rPr>
+          </w:pPr>
+          <w:hyperlink w:anchor="_Toc254212243" w:history="1">
+            <w:r>
+              <w:rPr>
+                <w:rStyle w:val="Hypertextovodkaz"/>
+                <w:noProof/>
+              </w:rPr>
+              <w:t>Language Features</w:t>
+            </w:r>
+            <w:r>
+              <w:rPr>
+                <w:noProof/>
+                <w:webHidden/>
+              </w:rPr>
+              <w:tab/>
+            </w:r>
+            <w:r>
+              <w:rPr>
+                <w:noProof/>
+                <w:webHidden/>
+              </w:rPr>
+              <w:fldChar w:fldCharType="begin"/>
+            </w:r>
+            <w:r>
+              <w:rPr>
+                <w:noProof/>
+                <w:webHidden/>
+              </w:rPr>
+              <w:instrText xml:space="preserve"> PAGEREF _Toc254212243 \h </w:instrText>
+            </w:r>
+            <w:r>
+              <w:rPr>
+                <w:noProof/>
+                <w:webHidden/>
+              </w:rPr>
+            </w:r>
+            <w:r>
+              <w:rPr>
+                <w:noProof/>
+                <w:webHidden/>
+              </w:rPr>
+              <w:fldChar w:fldCharType="separate"/>
+            </w:r>
+            <w:r>
+              <w:rPr>
+                <w:noProof/>
+                <w:webHidden/>
+              </w:rPr>
+              <w:t>3</w:t>
+            </w:r>
+            <w:r>
+              <w:rPr>
+                <w:noProof/>
+                <w:webHidden/>
+              </w:rPr>
+              <w:fldChar w:fldCharType="end"/>
+            </w:r>
+          </w:hyperlink>
+        </w:p>
+        <w:p>
+          <w:pPr>
+            <w:pStyle w:val="Obsah2"/>
+            <w:tabs>
+              <w:tab w:val="right" w:leader="dot" w:pos="9062"/>
+            </w:tabs>
+            <w:rPr>
+              <w:noProof/>
+              <w:sz w:val="22"/>
+              <w:szCs w:val="22"/>
+              <w:lang w:val="cs-CZ" w:eastAsia="cs-CZ" w:bidi="ar-SA"/>
+            </w:rPr>
+          </w:pPr>
+          <w:hyperlink w:anchor="_Toc254212244" w:history="1">
+            <w:r>
+              <w:rPr>
+                <w:rStyle w:val="Hypertextovodkaz"/>
+                <w:noProof/>
+              </w:rPr>
+              <w:t>Examples</w:t>
+            </w:r>
+            <w:r>
+              <w:rPr>
+                <w:noProof/>
+                <w:webHidden/>
+              </w:rPr>
+              <w:tab/>
+            </w:r>
+            <w:r>
+              <w:rPr>
+                <w:noProof/>
+                <w:webHidden/>
+              </w:rPr>
+              <w:fldChar w:fldCharType="begin"/>
+            </w:r>
+            <w:r>
+              <w:rPr>
+                <w:noProof/>
+                <w:webHidden/>
+              </w:rPr>
+              <w:instrText xml:space="preserve"> PAGEREF _Toc254212244 \h </w:instrText>
             </w:r>
             <w:r>
               <w:rPr>
@@ -215,7 +428,7 @@
               <w:lang w:val="cs-CZ" w:eastAsia="cs-CZ" w:bidi="ar-SA"/>
             </w:rPr>
           </w:pPr>
-          <w:hyperlink w:anchor="_Toc254084741" w:history="1">
+          <w:hyperlink w:anchor="_Toc254212245" w:history="1">
             <w:r>
               <w:rPr>
                 <w:rStyle w:val="Hypertextovodkaz"/>
@@ -242,7 +455,7 @@
                 <w:noProof/>
                 <w:webHidden/>
               </w:rPr>
-              <w:instrText xml:space="preserve"> PAGEREF _Toc254084741 \h </w:instrText>
+              <w:instrText xml:space="preserve"> PAGEREF _Toc254212245 \h </w:instrText>
             </w:r>
             <w:r>
               <w:rPr>
@@ -263,6 +476,77 @@
                 <w:webHidden/>
               </w:rPr>
               <w:t>3</w:t>
+            </w:r>
+            <w:r>
+              <w:rPr>
+                <w:noProof/>
+                <w:webHidden/>
+              </w:rPr>
+              <w:fldChar w:fldCharType="end"/>
+            </w:r>
+          </w:hyperlink>
+        </w:p>
+        <w:p>
+          <w:pPr>
+            <w:pStyle w:val="Obsah2"/>
+            <w:tabs>
+              <w:tab w:val="right" w:leader="dot" w:pos="9062"/>
+            </w:tabs>
+            <w:rPr>
+              <w:noProof/>
+              <w:sz w:val="22"/>
+              <w:szCs w:val="22"/>
+              <w:lang w:val="cs-CZ" w:eastAsia="cs-CZ" w:bidi="ar-SA"/>
+            </w:rPr>
+          </w:pPr>
+          <w:hyperlink w:anchor="_Toc254212246" w:history="1">
+            <w:r>
+              <w:rPr>
+                <w:rStyle w:val="Hypertextovodkaz"/>
+                <w:noProof/>
+              </w:rPr>
+              <w:t>LINQ Provider, LINQ Extension</w:t>
+            </w:r>
+            <w:r>
+              <w:rPr>
+                <w:noProof/>
+                <w:webHidden/>
+              </w:rPr>
+              <w:tab/>
+            </w:r>
+            <w:r>
+              <w:rPr>
+                <w:noProof/>
+                <w:webHidden/>
+              </w:rPr>
+              <w:fldChar w:fldCharType="begin"/>
+            </w:r>
+            <w:r>
+              <w:rPr>
+                <w:noProof/>
+                <w:webHidden/>
+              </w:rPr>
+              <w:instrText xml:space="preserve"> PAGEREF _Toc254212246 \h </w:instrText>
+            </w:r>
+            <w:r>
+              <w:rPr>
+                <w:noProof/>
+                <w:webHidden/>
+              </w:rPr>
+            </w:r>
+            <w:r>
+              <w:rPr>
+                <w:noProof/>
+                <w:webHidden/>
+              </w:rPr>
+              <w:fldChar w:fldCharType="separate"/>
+            </w:r>
+            <w:r>
+              <w:rPr>
+                <w:noProof/>
+                <w:webHidden/>
+              </w:rPr>
+              <w:t>4</w:t>
             </w:r>
             <w:r>
               <w:rPr>
@@ -286,7 +570,7 @@
               <w:lang w:val="cs-CZ" w:eastAsia="cs-CZ" w:bidi="ar-SA"/>
             </w:rPr>
           </w:pPr>
-          <w:hyperlink w:anchor="_Toc254084742" w:history="1">
+          <w:hyperlink w:anchor="_Toc254212247" w:history="1">
             <w:r>
               <w:rPr>
                 <w:rStyle w:val="Hypertextovodkaz"/>
@@ -313,7 +597,7 @@
                 <w:noProof/>
                 <w:webHidden/>
               </w:rPr>
-              <w:instrText xml:space="preserve"> PAGEREF _Toc254084742 \h </w:instrText>
+              <w:instrText xml:space="preserve"> PAGEREF _Toc254212247 \h </w:instrText>
             </w:r>
             <w:r>
               <w:rPr>
@@ -333,7 +617,220 @@
                 <w:noProof/>
                 <w:webHidden/>
               </w:rPr>
-              <w:t>3</w:t>
+              <w:t>4</w:t>
+            </w:r>
+            <w:r>
+              <w:rPr>
+                <w:noProof/>
+                <w:webHidden/>
+              </w:rPr>
+              <w:fldChar w:fldCharType="end"/>
+            </w:r>
+          </w:hyperlink>
+        </w:p>
+        <w:p>
+          <w:pPr>
+            <w:pStyle w:val="Obsah2"/>
+            <w:tabs>
+              <w:tab w:val="right" w:leader="dot" w:pos="9062"/>
+            </w:tabs>
+            <w:rPr>
+              <w:noProof/>
+              <w:sz w:val="22"/>
+              <w:szCs w:val="22"/>
+              <w:lang w:val="cs-CZ" w:eastAsia="cs-CZ" w:bidi="ar-SA"/>
+            </w:rPr>
+          </w:pPr>
+          <w:hyperlink w:anchor="_Toc254212248" w:history="1">
+            <w:r>
+              <w:rPr>
+                <w:rStyle w:val="Hypertextovodkaz"/>
+                <w:noProof/>
+              </w:rPr>
+              <w:t>Lexical analysis</w:t>
+            </w:r>
+            <w:r>
+              <w:rPr>
+                <w:noProof/>
+                <w:webHidden/>
+              </w:rPr>
+              <w:tab/>
+            </w:r>
+            <w:r>
+              <w:rPr>
+                <w:noProof/>
+                <w:webHidden/>
+              </w:rPr>
+              <w:fldChar w:fldCharType="begin"/>
+            </w:r>
+            <w:r>
+              <w:rPr>
+                <w:noProof/>
+                <w:webHidden/>
+              </w:rPr>
+              <w:instrText xml:space="preserve"> PAGEREF _Toc254212248 \h </w:instrText>
+            </w:r>
+            <w:r>
+              <w:rPr>
+                <w:noProof/>
+                <w:webHidden/>
+              </w:rPr>
+            </w:r>
+            <w:r>
+              <w:rPr>
+                <w:noProof/>
+                <w:webHidden/>
+              </w:rPr>
+              <w:fldChar w:fldCharType="separate"/>
+            </w:r>
+            <w:r>
+              <w:rPr>
+                <w:noProof/>
+                <w:webHidden/>
+              </w:rPr>
+              <w:t>4</w:t>
+            </w:r>
+            <w:r>
+              <w:rPr>
+                <w:noProof/>
+                <w:webHidden/>
+              </w:rPr>
+              <w:fldChar w:fldCharType="end"/>
+            </w:r>
+          </w:hyperlink>
+        </w:p>
+        <w:p>
+          <w:pPr>
+            <w:pStyle w:val="Obsah2"/>
+            <w:tabs>
+              <w:tab w:val="right" w:leader="dot" w:pos="9062"/>
+            </w:tabs>
+            <w:rPr>
+              <w:noProof/>
+              <w:sz w:val="22"/>
+              <w:szCs w:val="22"/>
+              <w:lang w:val="cs-CZ" w:eastAsia="cs-CZ" w:bidi="ar-SA"/>
+            </w:rPr>
+          </w:pPr>
+          <w:hyperlink w:anchor="_Toc254212249" w:history="1">
+            <w:r>
+              <w:rPr>
+                <w:rStyle w:val="Hypertextovodkaz"/>
+                <w:noProof/>
+              </w:rPr>
+              <w:t>Parser</w:t>
+            </w:r>
+            <w:r>
+              <w:rPr>
+                <w:noProof/>
+                <w:webHidden/>
+              </w:rPr>
+              <w:tab/>
+            </w:r>
+            <w:r>
+              <w:rPr>
+                <w:noProof/>
+                <w:webHidden/>
+              </w:rPr>
+              <w:fldChar w:fldCharType="begin"/>
+            </w:r>
+            <w:r>
+              <w:rPr>
+                <w:noProof/>
+                <w:webHidden/>
+              </w:rPr>
+              <w:instrText xml:space="preserve"> PAGEREF _Toc254212249 \h </w:instrText>
+            </w:r>
+            <w:r>
+              <w:rPr>
+                <w:noProof/>
+                <w:webHidden/>
+              </w:rPr>
+            </w:r>
+            <w:r>
+              <w:rPr>
+                <w:noProof/>
+                <w:webHidden/>
+              </w:rPr>
+              <w:fldChar w:fldCharType="separate"/>
+            </w:r>
+            <w:r>
+              <w:rPr>
+                <w:noProof/>
+                <w:webHidden/>
+              </w:rPr>
+              <w:t>4</w:t>
+            </w:r>
+            <w:r>
+              <w:rPr>
+                <w:noProof/>
+                <w:webHidden/>
+              </w:rPr>
+              <w:fldChar w:fldCharType="end"/>
+            </w:r>
+          </w:hyperlink>
+        </w:p>
+        <w:p>
+          <w:pPr>
+            <w:pStyle w:val="Obsah2"/>
+            <w:tabs>
+              <w:tab w:val="right" w:leader="dot" w:pos="9062"/>
+            </w:tabs>
+            <w:rPr>
+              <w:noProof/>
+              <w:sz w:val="22"/>
+              <w:szCs w:val="22"/>
+              <w:lang w:val="cs-CZ" w:eastAsia="cs-CZ" w:bidi="ar-SA"/>
+            </w:rPr>
+          </w:pPr>
+          <w:hyperlink w:anchor="_Toc254212250" w:history="1">
+            <w:r>
+              <w:rPr>
+                <w:rStyle w:val="Hypertextovodkaz"/>
+                <w:noProof/>
+              </w:rPr>
+              <w:t>Emitting the code</w:t>
+            </w:r>
+            <w:r>
+              <w:rPr>
+                <w:noProof/>
+                <w:webHidden/>
+              </w:rPr>
+              <w:tab/>
+            </w:r>
+            <w:r>
+              <w:rPr>
+                <w:noProof/>
+                <w:webHidden/>
+              </w:rPr>
+              <w:fldChar w:fldCharType="begin"/>
+            </w:r>
+            <w:r>
+              <w:rPr>
+                <w:noProof/>
+                <w:webHidden/>
+              </w:rPr>
+              <w:instrText xml:space="preserve"> PAGEREF _Toc254212250 \h </w:instrText>
+            </w:r>
+            <w:r>
+              <w:rPr>
+                <w:noProof/>
+                <w:webHidden/>
+              </w:rPr>
+            </w:r>
+            <w:r>
+              <w:rPr>
+                <w:noProof/>
+                <w:webHidden/>
+              </w:rPr>
+              <w:fldChar w:fldCharType="separate"/>
+            </w:r>
+            <w:r>
+              <w:rPr>
+                <w:noProof/>
+                <w:webHidden/>
+              </w:rPr>
+              <w:t>5</w:t>
             </w:r>
             <w:r>
               <w:rPr>
@@ -357,13 +854,13 @@
               <w:lang w:val="cs-CZ" w:eastAsia="cs-CZ" w:bidi="ar-SA"/>
             </w:rPr>
           </w:pPr>
-          <w:hyperlink w:anchor="_Toc254084743" w:history="1">
+          <w:hyperlink w:anchor="_Toc254212251" w:history="1">
             <w:r>
               <w:rPr>
                 <w:rStyle w:val="Hypertextovodkaz"/>
                 <w:noProof/>
               </w:rPr>
-              <w:t>Parallelism</w:t>
+              <w:t>Usage</w:t>
             </w:r>
             <w:r>
               <w:rPr>
@@ -384,7 +881,7 @@
                 <w:noProof/>
                 <w:webHidden/>
               </w:rPr>
-              <w:instrText xml:space="preserve"> PAGEREF _Toc254084743 \h </w:instrText>
+              <w:instrText xml:space="preserve"> PAGEREF _Toc254212251 \h </w:instrText>
             </w:r>
             <w:r>
               <w:rPr>
@@ -404,7 +901,7 @@
                 <w:noProof/>
                 <w:webHidden/>
               </w:rPr>
-              <w:t>4</w:t>
+              <w:t>5</w:t>
             </w:r>
             <w:r>
               <w:rPr>
@@ -428,12 +925,154 @@
               <w:lang w:val="cs-CZ" w:eastAsia="cs-CZ" w:bidi="ar-SA"/>
             </w:rPr>
           </w:pPr>
-          <w:hyperlink w:anchor="_Toc254084744" w:history="1">
+          <w:hyperlink w:anchor="_Toc254212252" w:history="1">
             <w:r>
               <w:rPr>
                 <w:rStyle w:val="Hypertextovodkaz"/>
                 <w:noProof/>
               </w:rPr>
+              <w:t>Parallelism</w:t>
+            </w:r>
+            <w:r>
+              <w:rPr>
+                <w:noProof/>
+                <w:webHidden/>
+              </w:rPr>
+              <w:tab/>
+            </w:r>
+            <w:r>
+              <w:rPr>
+                <w:noProof/>
+                <w:webHidden/>
+              </w:rPr>
+              <w:fldChar w:fldCharType="begin"/>
+            </w:r>
+            <w:r>
+              <w:rPr>
+                <w:noProof/>
+                <w:webHidden/>
+              </w:rPr>
+              <w:instrText xml:space="preserve"> PAGEREF _Toc254212252 \h </w:instrText>
+            </w:r>
+            <w:r>
+              <w:rPr>
+                <w:noProof/>
+                <w:webHidden/>
+              </w:rPr>
+            </w:r>
+            <w:r>
+              <w:rPr>
+                <w:noProof/>
+                <w:webHidden/>
+              </w:rPr>
+              <w:fldChar w:fldCharType="separate"/>
+            </w:r>
+            <w:r>
+              <w:rPr>
+                <w:noProof/>
+                <w:webHidden/>
+              </w:rPr>
+              <w:t>5</w:t>
+            </w:r>
+            <w:r>
+              <w:rPr>
+                <w:noProof/>
+                <w:webHidden/>
+              </w:rPr>
+              <w:fldChar w:fldCharType="end"/>
+            </w:r>
+          </w:hyperlink>
+        </w:p>
+        <w:p>
+          <w:pPr>
+            <w:pStyle w:val="Obsah1"/>
+            <w:tabs>
+              <w:tab w:val="right" w:leader="dot" w:pos="9062"/>
+            </w:tabs>
+            <w:rPr>
+              <w:noProof/>
+              <w:sz w:val="22"/>
+              <w:szCs w:val="22"/>
+              <w:lang w:val="cs-CZ" w:eastAsia="cs-CZ" w:bidi="ar-SA"/>
+            </w:rPr>
+          </w:pPr>
+          <w:hyperlink w:anchor="_Toc254212253" w:history="1">
+            <w:r>
+              <w:rPr>
+                <w:rStyle w:val="Hypertextovodkaz"/>
+                <w:noProof/>
+              </w:rPr>
+              <w:t>Visual Studio 2010 Integration</w:t>
+            </w:r>
+            <w:r>
+              <w:rPr>
+                <w:noProof/>
+                <w:webHidden/>
+              </w:rPr>
+              <w:tab/>
+            </w:r>
+            <w:r>
+              <w:rPr>
+                <w:noProof/>
+                <w:webHidden/>
+              </w:rPr>
+              <w:fldChar w:fldCharType="begin"/>
+            </w:r>
+            <w:r>
+              <w:rPr>
+                <w:noProof/>
+                <w:webHidden/>
+              </w:rPr>
+              <w:instrText xml:space="preserve"> PAGEREF _Toc254212253 \h </w:instrText>
+            </w:r>
+            <w:r>
+              <w:rPr>
+                <w:noProof/>
+                <w:webHidden/>
+              </w:rPr>
+            </w:r>
+            <w:r>
+              <w:rPr>
+                <w:noProof/>
+                <w:webHidden/>
+              </w:rPr>
+              <w:fldChar w:fldCharType="separate"/>
+            </w:r>
+            <w:r>
+              <w:rPr>
+                <w:noProof/>
+                <w:webHidden/>
+              </w:rPr>
+              <w:t>5</w:t>
+            </w:r>
+            <w:r>
+              <w:rPr>
+                <w:noProof/>
+                <w:webHidden/>
+              </w:rPr>
+              <w:fldChar w:fldCharType="end"/>
+            </w:r>
+          </w:hyperlink>
+        </w:p>
+        <w:p>
+          <w:pPr>
+            <w:pStyle w:val="Obsah1"/>
+            <w:tabs>
+              <w:tab w:val="right" w:leader="dot" w:pos="9062"/>
+            </w:tabs>
+            <w:rPr>
+              <w:noProof/>
+              <w:sz w:val="22"/>
+              <w:szCs w:val="22"/>
+              <w:lang w:val="cs-CZ" w:eastAsia="cs-CZ" w:bidi="ar-SA"/>
+            </w:rPr>
+          </w:pPr>
+          <w:hyperlink w:anchor="_Toc254212254" w:history="1">
+            <w:r>
+              <w:rPr>
+                <w:rStyle w:val="Hypertextovodkaz"/>
+                <w:noProof/>
+              </w:rPr>
               <w:t>Conclusion</w:t>
             </w:r>
             <w:r>
@@ -455,7 +1094,7 @@
                 <w:noProof/>
                 <w:webHidden/>
               </w:rPr>
-              <w:instrText xml:space="preserve"> PAGEREF _Toc254084744 \h </w:instrText>
+              <w:instrText xml:space="preserve"> PAGEREF _Toc254212254 \h </w:instrText>
             </w:r>
             <w:r>
               <w:rPr>
@@ -475,7 +1114,7 @@
                 <w:noProof/>
                 <w:webHidden/>
               </w:rPr>
-              <w:t>4</w:t>
+              <w:t>5</w:t>
             </w:r>
             <w:r>
               <w:rPr>
@@ -521,7 +1160,7 @@
           <w:kern w:val="28"/>
         </w:rPr>
       </w:pPr>
-      <w:bookmarkStart w:id="0" w:name="_Toc254084739"/>
+      <w:bookmarkStart w:id="0" w:name="_Toc254212240"/>
       <w:r>
         <w:rPr>
           <w:kern w:val="28"/>
@@ -532,6 +1171,13 @@
       <w:bookmarkEnd w:id="0"/>
     </w:p>
     <w:p>
+      <w:pPr>
+        <w:pStyle w:val="Odstavecseseznamem"/>
+        <w:numPr>
+          <w:ilvl w:val="0"/>
+          <w:numId w:val="7"/>
+        </w:numPr>
+      </w:pPr>
       <w:r>
         <w:t>What? Why? Where?</w:t>
       </w:r>
@@ -553,12 +1199,153 @@
       <w:r>
         <w:t xml:space="preserve"> is defined.</w:t>
       </w:r>
+      <w:r>
+        <w:t xml:space="preserve"> Transparent for the developer.</w:t>
+      </w:r>
+    </w:p>
+    <w:p>
+      <w:pPr>
+        <w:pStyle w:val="Odstavecseseznamem"/>
+        <w:numPr>
+          <w:ilvl w:val="0"/>
+          <w:numId w:val="7"/>
+        </w:numPr>
+      </w:pPr>
+      <w:r>
+        <w:t>Strongly ty</w:t>
+      </w:r>
+      <w:r>
+        <w:t xml:space="preserve">ped object model representing data on the </w:t>
+      </w:r>
+      <w:r>
+        <w:t>web that</w:t>
+      </w:r>
+      <w:r>
+        <w:t xml:space="preserve"> was created for human readers.</w:t>
+      </w:r>
+    </w:p>
+    <w:p>
+      <w:pPr>
+        <w:pStyle w:val="Odstavecseseznamem"/>
+        <w:numPr>
+          <w:ilvl w:val="0"/>
+          <w:numId w:val="7"/>
+        </w:numPr>
+      </w:pPr>
+      <w:r>
+        <w:t>Integrating data from various sources in various formats into single object mode</w:t>
+      </w:r>
+      <w:r>
+        <w:t>l</w:t>
+      </w:r>
+      <w:r>
+        <w:t>.</w:t>
+      </w:r>
+    </w:p>
+    <w:p>
+      <w:pPr>
+        <w:pStyle w:val="Odstavecseseznamem"/>
+        <w:numPr>
+          <w:ilvl w:val="0"/>
+          <w:numId w:val="7"/>
+        </w:numPr>
+      </w:pPr>
+      <w:r>
+        <w:t>Used in any .NET program, simplifies development</w:t>
+      </w:r>
+    </w:p>
+    <w:p>
+      <w:pPr>
+        <w:pStyle w:val="Odstavecseseznamem"/>
+        <w:numPr>
+          <w:ilvl w:val="0"/>
+          <w:numId w:val="7"/>
+        </w:numPr>
+      </w:pPr>
+      <w:r>
+        <w:t>Thanks to the abstraction - it allows to work with data on web as with data in the memory. Downloading, extracting, modifying</w:t>
+      </w:r>
+      <w:r>
+        <w:t xml:space="preserve"> and data</w:t>
+      </w:r>
+      <w:r>
+        <w:t xml:space="preserve"> </w:t>
+      </w:r>
+      <w:r>
+        <w:t>formatting</w:t>
+      </w:r>
+      <w:r>
+        <w:t xml:space="preserve"> over this abstraction</w:t>
+      </w:r>
+      <w:r>
+        <w:t>, transparent for user</w:t>
+      </w:r>
+      <w:r>
+        <w:t>.</w:t>
+      </w:r>
+    </w:p>
+    <w:p>
+      <w:pPr>
+        <w:pStyle w:val="Odstavecseseznamem"/>
+        <w:numPr>
+          <w:ilvl w:val="0"/>
+          <w:numId w:val="7"/>
+        </w:numPr>
+      </w:pPr>
+      <w:r>
+        <w:t>Project components – Language</w:t>
+      </w:r>
+      <w:r>
+        <w:t xml:space="preserve"> (name?)</w:t>
+      </w:r>
+      <w:r>
+        <w:t xml:space="preserve"> + </w:t>
+      </w:r>
+      <w:r>
+        <w:t>Code generator</w:t>
+      </w:r>
+      <w:r>
+        <w:t xml:space="preserve"> (Compiler)</w:t>
+      </w:r>
+      <w:r>
+        <w:t xml:space="preserve"> + </w:t>
+      </w:r>
+      <w:r>
+        <w:t xml:space="preserve">Framework + </w:t>
+      </w:r>
+      <w:r>
+        <w:t>Web</w:t>
+      </w:r>
+      <w:r>
+        <w:t>Data + User’s program</w:t>
+      </w:r>
+      <w:r>
+        <w:t xml:space="preserve"> (</w:t>
+      </w:r>
+      <w:r>
+        <w:t xml:space="preserve">project </w:t>
+      </w:r>
+      <w:r>
+        <w:t>architecture picture)</w:t>
+      </w:r>
+    </w:p>
+    <w:p>
+      <w:pPr>
+        <w:pStyle w:val="Odstavecseseznamem"/>
+        <w:numPr>
+          <w:ilvl w:val="0"/>
+          <w:numId w:val="7"/>
+        </w:numPr>
+      </w:pPr>
+      <w:r>
+        <w:t>Model of the project components</w:t>
+      </w:r>
     </w:p>
     <w:p>
       <w:pPr>
         <w:pStyle w:val="Nadpis1"/>
       </w:pPr>
-      <w:bookmarkStart w:id="1" w:name="_Toc254084740"/>
+      <w:bookmarkStart w:id="1" w:name="_Toc254212241"/>
       <w:r>
         <w:t>Language</w:t>
       </w:r>
@@ -578,6 +1365,16 @@
     </w:p>
     <w:p>
       <w:pPr>
+        <w:pStyle w:val="Nadpis2"/>
+      </w:pPr>
+      <w:bookmarkStart w:id="2" w:name="_Toc254212242"/>
+      <w:r>
+        <w:t>Syntax</w:t>
+      </w:r>
+      <w:bookmarkEnd w:id="2"/>
+    </w:p>
+    <w:p>
+      <w:pPr>
         <w:pStyle w:val="Odstavecseseznamem"/>
         <w:numPr>
           <w:ilvl w:val="0"/>
@@ -587,6 +1384,15 @@
       <w:r>
         <w:t>Language grammar</w:t>
       </w:r>
+      <w:r>
+        <w:t>, lexical elements</w:t>
+      </w:r>
+      <w:r>
+        <w:t>, syntax</w:t>
+      </w:r>
+      <w:r>
+        <w:t>, strongly typed</w:t>
+      </w:r>
     </w:p>
     <w:p>
       <w:pPr>
@@ -597,21 +1403,54 @@
         </w:numPr>
       </w:pPr>
       <w:r>
+        <w:t>Names starting with “_” are not allowed, reserved for system</w:t>
+      </w:r>
+    </w:p>
+    <w:p>
+      <w:pPr>
+        <w:pStyle w:val="Odstavecseseznamem"/>
+        <w:numPr>
+          <w:ilvl w:val="0"/>
+          <w:numId w:val="2"/>
+        </w:numPr>
+      </w:pPr>
+      <w:r>
         <w:t>Elements</w:t>
       </w:r>
       <w:r>
-        <w:t xml:space="preserve"> (classes, methods, </w:t>
-      </w:r>
-      <w:r>
-        <w:t xml:space="preserve">blocks, </w:t>
-      </w:r>
-      <w:r>
-        <w:t>foreach, contexts, method call</w:t>
+        <w:t xml:space="preserve"> (</w:t>
+      </w:r>
+      <w:r>
+        <w:t xml:space="preserve">simple types, </w:t>
+      </w:r>
+      <w:r>
+        <w:t xml:space="preserve">classes, methods, </w:t>
+      </w:r>
+      <w:r>
+        <w:t>blocks</w:t>
+      </w:r>
+      <w:r>
+        <w:t>, datatype construct, assigning</w:t>
+      </w:r>
+      <w:r>
+        <w:t xml:space="preserve">, </w:t>
+      </w:r>
+      <w:r>
+        <w:t xml:space="preserve">foreach, </w:t>
+      </w:r>
+      <w:r>
+        <w:t>data</w:t>
+      </w:r>
+      <w:r>
+        <w:t>contexts, method call</w:t>
       </w:r>
       <w:r>
         <w:t>, literals, variables declaration</w:t>
       </w:r>
       <w:r>
+        <w:t>, variable use</w:t>
+      </w:r>
+      <w:r>
         <w:t>, type cast</w:t>
       </w:r>
       <w:r>
@@ -636,6 +1475,91 @@
         </w:numPr>
       </w:pPr>
       <w:r>
+        <w:t>Comments – ignored, no semantic usage, maybe in the future will be copied to the C# code, to enable IntelliSense in the user’s program (comment classes, public properties, class members, constructors)</w:t>
+      </w:r>
+    </w:p>
+    <w:p>
+      <w:pPr>
+        <w:pStyle w:val="Odstavecseseznamem"/>
+        <w:numPr>
+          <w:ilvl w:val="0"/>
+          <w:numId w:val="2"/>
+        </w:numPr>
+      </w:pPr>
+      <w:r>
+        <w:t>Whitespaces ignored</w:t>
+      </w:r>
+    </w:p>
+    <w:p>
+      <w:pPr>
+        <w:pStyle w:val="Nadpis2"/>
+      </w:pPr>
+      <w:bookmarkStart w:id="3" w:name="_Toc254212243"/>
+      <w:r>
+        <w:t>Language Features</w:t>
+      </w:r>
+      <w:bookmarkEnd w:id="3"/>
+    </w:p>
+    <w:p>
+      <w:pPr>
+        <w:pStyle w:val="Odstavecseseznamem"/>
+        <w:numPr>
+          <w:ilvl w:val="0"/>
+          <w:numId w:val="2"/>
+        </w:numPr>
+      </w:pPr>
+      <w:r>
+        <w:t>Foreach and dynamic</w:t>
+      </w:r>
+      <w:r>
+        <w:t>ally declared</w:t>
+      </w:r>
+      <w:r>
+        <w:t xml:space="preserve"> </w:t>
+      </w:r>
+      <w:r>
+        <w:t xml:space="preserve">and initialized </w:t>
+      </w:r>
+      <w:r>
+        <w:t>variables</w:t>
+      </w:r>
+    </w:p>
+    <w:p>
+      <w:pPr>
+        <w:pStyle w:val="Odstavecseseznamem"/>
+        <w:numPr>
+          <w:ilvl w:val="0"/>
+          <w:numId w:val="2"/>
+        </w:numPr>
+      </w:pPr>
+      <w:r>
+        <w:t xml:space="preserve">DataContext, </w:t>
+      </w:r>
+      <w:r>
+        <w:t xml:space="preserve">Current </w:t>
+      </w:r>
+      <w:r>
+        <w:t>data</w:t>
+      </w:r>
+      <w:r>
+        <w:t xml:space="preserve">context, </w:t>
+      </w:r>
+      <w:r>
+        <w:t>data</w:t>
+      </w:r>
+      <w:r>
+        <w:t>context chaining</w:t>
+      </w:r>
+    </w:p>
+    <w:p>
+      <w:pPr>
+        <w:pStyle w:val="Odstavecseseznamem"/>
+        <w:numPr>
+          <w:ilvl w:val="0"/>
+          <w:numId w:val="2"/>
+        </w:numPr>
+      </w:pPr>
+      <w:r>
         <w:t>Examples</w:t>
       </w:r>
       <w:r>
@@ -705,7 +1629,22 @@
         </w:numPr>
       </w:pPr>
       <w:r>
-        <w:t>Methods declaration – main method = no name, same signature, same name = call them all</w:t>
+        <w:t>Methods declaration – main method = no name, same signature</w:t>
+      </w:r>
+      <w:r>
+        <w:t xml:space="preserve"> allowed</w:t>
+      </w:r>
+      <w:r>
+        <w:t>, same name = call them all</w:t>
+      </w:r>
+      <w:r>
+        <w:t xml:space="preserve">, not defined order when calling methods with the same name </w:t>
+      </w:r>
+      <w:r>
+        <w:t>within</w:t>
+      </w:r>
+      <w:r>
+        <w:t xml:space="preserve"> the single MethodCall</w:t>
       </w:r>
     </w:p>
     <w:p>
@@ -740,13 +1679,35 @@
     </w:p>
     <w:p>
       <w:pPr>
+        <w:pStyle w:val="Nadpis2"/>
+      </w:pPr>
+      <w:bookmarkStart w:id="4" w:name="_Toc254212244"/>
+      <w:r>
+        <w:t>Examples</w:t>
+      </w:r>
+      <w:bookmarkEnd w:id="4"/>
+    </w:p>
+    <w:p>
+      <w:pPr>
+        <w:pStyle w:val="Odstavecseseznamem"/>
+        <w:numPr>
+          <w:ilvl w:val="0"/>
+          <w:numId w:val="11"/>
+        </w:numPr>
+      </w:pPr>
+      <w:r>
+        <w:t xml:space="preserve">Various code examples </w:t>
+      </w:r>
+    </w:p>
+    <w:p>
+      <w:pPr>
         <w:pStyle w:val="Nadpis1"/>
       </w:pPr>
-      <w:bookmarkStart w:id="2" w:name="_Toc254084741"/>
+      <w:bookmarkStart w:id="5" w:name="_Toc254212245"/>
       <w:r>
         <w:t>Framework</w:t>
       </w:r>
-      <w:bookmarkEnd w:id="2"/>
+      <w:bookmarkEnd w:id="5"/>
     </w:p>
     <w:p>
       <w:pPr>
@@ -757,6 +1718,34 @@
         </w:numPr>
       </w:pPr>
       <w:r>
+        <w:t>Organize this section into introduction + namespaces</w:t>
+      </w:r>
+    </w:p>
+    <w:p>
+      <w:pPr>
+        <w:pStyle w:val="Odstavecseseznamem"/>
+        <w:numPr>
+          <w:ilvl w:val="0"/>
+          <w:numId w:val="3"/>
+        </w:numPr>
+      </w:pPr>
+      <w:r>
+        <w:t>Framework architecture picture</w:t>
+      </w:r>
+    </w:p>
+    <w:p>
+      <w:pPr>
+        <w:pStyle w:val="Odstavecseseznamem"/>
+        <w:numPr>
+          <w:ilvl w:val="0"/>
+          <w:numId w:val="3"/>
+        </w:numPr>
+      </w:pPr>
+      <w:r>
+        <w:lastRenderedPageBreak/>
+        <w:t xml:space="preserve">Introduction - </w:t>
+      </w:r>
+      <w:r>
         <w:t>How does it work?</w:t>
       </w:r>
       <w:r>
@@ -768,6 +1757,9 @@
       <w:r>
         <w:t xml:space="preserve"> – framework, application, compiled code)</w:t>
       </w:r>
+      <w:r>
+        <w:t>, used by the code generated from the source (see language)</w:t>
+      </w:r>
     </w:p>
     <w:p>
       <w:pPr>
@@ -808,7 +1800,13 @@
         </w:numPr>
       </w:pPr>
       <w:r>
-        <w:t>Extraction on request, diagram</w:t>
+        <w:t>Extraction on request</w:t>
+      </w:r>
+      <w:r>
+        <w:t xml:space="preserve"> – when some data missing, transparent for user</w:t>
+      </w:r>
+      <w:r>
+        <w:t>, diagram</w:t>
       </w:r>
     </w:p>
     <w:p>
@@ -841,8 +1839,14 @@
         </w:numPr>
       </w:pPr>
       <w:r>
+        <w:t xml:space="preserve">(optimization - </w:t>
+      </w:r>
+      <w:r>
         <w:t>invoking best next action (GetNextAction) based on MethodDecl analysis</w:t>
       </w:r>
+      <w:r>
+        <w:t>)</w:t>
+      </w:r>
     </w:p>
     <w:p>
       <w:pPr>
@@ -904,7 +1908,22 @@
         </w:numPr>
       </w:pPr>
       <w:r>
-        <w:t>if method is called and some argument already processed this method (means it does not have this action in ActionList), remember him to do not add new actions within this method call</w:t>
+        <w:t>if method is called and some argument</w:t>
+      </w:r>
+      <w:r>
+        <w:t xml:space="preserve"> </w:t>
+      </w:r>
+      <w:r>
+        <w:t>already processed this method (means it does not have this action in ActionList), remember him to do not add new actions within this method call</w:t>
+      </w:r>
+      <w:r>
+        <w:t xml:space="preserve"> to this variable and to child objects of this variable (</w:t>
+      </w:r>
+      <w:r>
+        <w:t xml:space="preserve">it affects </w:t>
+      </w:r>
+      <w:r>
+        <w:t>AddElement of chained list too)</w:t>
       </w:r>
     </w:p>
     <w:p>
@@ -916,6 +1935,18 @@
         </w:numPr>
       </w:pPr>
       <w:r>
+        <w:t>ExtractionList – ExtractionListEnumerator, LINQ integration</w:t>
+      </w:r>
+    </w:p>
+    <w:p>
+      <w:pPr>
+        <w:pStyle w:val="Odstavecseseznamem"/>
+        <w:numPr>
+          <w:ilvl w:val="0"/>
+          <w:numId w:val="3"/>
+        </w:numPr>
+      </w:pPr>
+      <w:r>
         <w:t>ExtractionList, enumeration, synchronizing ActionList with the listContainer</w:t>
       </w:r>
       <w:r>
@@ -1008,13 +2039,186 @@
     </w:p>
     <w:p>
       <w:pPr>
+        <w:pStyle w:val="Odstavecseseznamem"/>
+        <w:numPr>
+          <w:ilvl w:val="0"/>
+          <w:numId w:val="3"/>
+        </w:numPr>
+      </w:pPr>
+      <w:r>
+        <w:t xml:space="preserve">LINQ </w:t>
+      </w:r>
+      <w:r>
+        <w:t>example</w:t>
+      </w:r>
+      <w:r>
+        <w:t>, WHERE, ORDER, GROUP, SELECT</w:t>
+      </w:r>
+      <w:r>
+        <w:t xml:space="preserve">, </w:t>
+      </w:r>
+      <w:r>
+        <w:t xml:space="preserve">… </w:t>
+      </w:r>
+      <w:r>
+        <w:t>everything works</w:t>
+      </w:r>
+    </w:p>
+    <w:p>
+      <w:pPr>
+        <w:pStyle w:val="Odstavecseseznamem"/>
+        <w:numPr>
+          <w:ilvl w:val="0"/>
+          <w:numId w:val="3"/>
+        </w:numPr>
+      </w:pPr>
+      <w:r>
+        <w:t>H</w:t>
+      </w:r>
+      <w:r>
+        <w:t xml:space="preserve">ow does </w:t>
+      </w:r>
+      <w:r>
+        <w:t xml:space="preserve">the LINQ query </w:t>
+      </w:r>
+      <w:r>
+        <w:t>work</w:t>
+      </w:r>
+      <w:r>
+        <w:t>:</w:t>
+      </w:r>
+      <w:r>
+        <w:t xml:space="preserve"> list enumerated and only needed properties extracted during evaluation the Where condition.</w:t>
+      </w:r>
+    </w:p>
+    <w:p>
+      <w:pPr>
+        <w:pStyle w:val="Odstavecseseznamem"/>
+        <w:numPr>
+          <w:ilvl w:val="0"/>
+          <w:numId w:val="3"/>
+        </w:numPr>
+      </w:pPr>
+      <w:r>
+        <w:t xml:space="preserve">LINQ expression and ordering: </w:t>
+      </w:r>
+      <w:r>
+        <w:t>The entire</w:t>
+      </w:r>
+      <w:r>
+        <w:t xml:space="preserve"> list has to be enumerated!!</w:t>
+      </w:r>
+    </w:p>
+    <w:p>
+      <w:pPr>
+        <w:pStyle w:val="Nadpis2"/>
+      </w:pPr>
+      <w:bookmarkStart w:id="6" w:name="_Toc254212246"/>
+      <w:r>
+        <w:t>LINQ Provider, LINQ Extension</w:t>
+      </w:r>
+      <w:bookmarkEnd w:id="6"/>
+    </w:p>
+    <w:p>
+      <w:pPr>
+        <w:pStyle w:val="Odstavecseseznamem"/>
+        <w:numPr>
+          <w:ilvl w:val="0"/>
+          <w:numId w:val="9"/>
+        </w:numPr>
+        <w:rPr>
+          <w:b/>
+          <w:i/>
+        </w:rPr>
+      </w:pPr>
+      <w:r>
+        <w:rPr>
+          <w:b/>
+          <w:i/>
+        </w:rPr>
+        <w:t>(</w:t>
+      </w:r>
+      <w:r>
+        <w:rPr>
+          <w:b/>
+          <w:i/>
+        </w:rPr>
+        <w:t>Future plan</w:t>
+      </w:r>
+      <w:r>
+        <w:rPr>
+          <w:b/>
+          <w:i/>
+        </w:rPr>
+        <w:t>)</w:t>
+      </w:r>
+    </w:p>
+    <w:p>
+      <w:pPr>
+        <w:pStyle w:val="Odstavecseseznamem"/>
+        <w:numPr>
+          <w:ilvl w:val="0"/>
+          <w:numId w:val="9"/>
+        </w:numPr>
+      </w:pPr>
+      <w:r>
+        <w:t xml:space="preserve">Analyze Where expression, use it as a hint what data are requested – in GetNextAction and </w:t>
+      </w:r>
+      <w:r>
+        <w:t xml:space="preserve">in </w:t>
+      </w:r>
+      <w:r>
+        <w:rPr>
+          <w:rFonts w:ascii="Lucida Console" w:hAnsi="Lucida Console" w:cs="Times New Roman"/>
+          <w:noProof/>
+          <w:color w:val="2B91AF"/>
+          <w:sz w:val="16"/>
+          <w:szCs w:val="16"/>
+          <w:lang w:val="cs-CZ" w:bidi="ar-SA"/>
+        </w:rPr>
+        <w:t>ExtractionListEnumerator.</w:t>
+      </w:r>
+      <w:r>
+        <w:rPr>
+          <w:rFonts w:ascii="Lucida Console" w:hAnsi="Lucida Console" w:cs="Times New Roman"/>
+          <w:noProof/>
+          <w:color w:val="010001"/>
+          <w:sz w:val="16"/>
+          <w:szCs w:val="16"/>
+          <w:lang w:val="cs-CZ" w:bidi="ar-SA"/>
+        </w:rPr>
+        <w:t>GetEnumerator</w:t>
+      </w:r>
+      <w:r>
+        <w:rPr>
+          <w:rFonts w:ascii="Lucida Console" w:hAnsi="Lucida Console" w:cs="Times New Roman"/>
+          <w:noProof/>
+          <w:color w:val="2B91AF"/>
+          <w:sz w:val="16"/>
+          <w:szCs w:val="16"/>
+          <w:lang w:val="cs-CZ" w:bidi="ar-SA"/>
+        </w:rPr>
+        <w:t xml:space="preserve"> </w:t>
+      </w:r>
+      <w:r>
+        <w:t xml:space="preserve"> </w:t>
+      </w:r>
+      <w:r>
+        <w:t>yield return only items</w:t>
+      </w:r>
+      <w:r>
+        <w:t xml:space="preserve"> matching conditions</w:t>
+      </w:r>
+    </w:p>
+    <w:p>
+      <w:pPr>
         <w:pStyle w:val="Nadpis1"/>
       </w:pPr>
-      <w:bookmarkStart w:id="3" w:name="_Toc254084742"/>
+      <w:bookmarkStart w:id="7" w:name="_Toc254212247"/>
       <w:r>
         <w:t>Compiler to C#</w:t>
       </w:r>
-      <w:bookmarkEnd w:id="3"/>
+      <w:bookmarkEnd w:id="7"/>
     </w:p>
     <w:p>
       <w:pPr>
@@ -1025,8 +2229,153 @@
         </w:numPr>
       </w:pPr>
       <w:r>
+        <w:t xml:space="preserve">Introduction: </w:t>
+      </w:r>
+      <w:r>
+        <w:t>From “Language” to</w:t>
+      </w:r>
+      <w:r>
+        <w:t xml:space="preserve"> single</w:t>
+      </w:r>
+      <w:r>
+        <w:t xml:space="preserve"> C#</w:t>
+      </w:r>
+      <w:r>
+        <w:t xml:space="preserve"> code file</w:t>
+      </w:r>
+    </w:p>
+    <w:p>
+      <w:pPr>
+        <w:pStyle w:val="Odstavecseseznamem"/>
+        <w:numPr>
+          <w:ilvl w:val="0"/>
+          <w:numId w:val="4"/>
+        </w:numPr>
+      </w:pPr>
+      <w:r>
+        <w:t>Compiler architecture picture</w:t>
+      </w:r>
+    </w:p>
+    <w:p>
+      <w:pPr>
+        <w:pStyle w:val="Nadpis2"/>
+      </w:pPr>
+      <w:bookmarkStart w:id="8" w:name="_Toc254212248"/>
+      <w:r>
+        <w:t>Lexical analysis</w:t>
+      </w:r>
+      <w:bookmarkEnd w:id="8"/>
+    </w:p>
+    <w:p>
+      <w:pPr>
+        <w:pStyle w:val="Odstavecseseznamem"/>
+        <w:numPr>
+          <w:ilvl w:val="0"/>
+          <w:numId w:val="4"/>
+        </w:numPr>
+      </w:pPr>
+      <w:r>
+        <w:t>Used tool for generating lexer</w:t>
+      </w:r>
+    </w:p>
+    <w:p>
+      <w:pPr>
+        <w:pStyle w:val="Odstavecseseznamem"/>
+        <w:numPr>
+          <w:ilvl w:val="0"/>
+          <w:numId w:val="4"/>
+        </w:numPr>
+      </w:pPr>
+      <w:r>
+        <w:t>Tokens</w:t>
+      </w:r>
+      <w:r>
+        <w:t>, ignoring comments and whitespaces</w:t>
+      </w:r>
+    </w:p>
+    <w:p>
+      <w:pPr>
+        <w:pStyle w:val="Nadpis2"/>
+      </w:pPr>
+      <w:bookmarkStart w:id="9" w:name="_Toc254212249"/>
+      <w:r>
+        <w:t>Parser</w:t>
+      </w:r>
+      <w:bookmarkEnd w:id="9"/>
+    </w:p>
+    <w:p>
+      <w:pPr>
+        <w:pStyle w:val="Odstavecseseznamem"/>
+        <w:numPr>
+          <w:ilvl w:val="0"/>
+          <w:numId w:val="4"/>
+        </w:numPr>
+      </w:pPr>
+      <w:r>
+        <w:t>Used tool for generating parser, what grammar</w:t>
+      </w:r>
+    </w:p>
+    <w:p>
+      <w:pPr>
+        <w:pStyle w:val="Odstavecseseznamem"/>
+        <w:numPr>
+          <w:ilvl w:val="0"/>
+          <w:numId w:val="4"/>
+        </w:numPr>
+      </w:pPr>
+      <w:r>
+        <w:t>Abstract Syntax Tree</w:t>
+      </w:r>
+      <w:r>
+        <w:t xml:space="preserve">, </w:t>
+      </w:r>
+      <w:r>
+        <w:t>Node p</w:t>
+      </w:r>
+      <w:r>
+        <w:t xml:space="preserve">osition </w:t>
+      </w:r>
+      <w:r>
+        <w:t>(ExprPosition</w:t>
+      </w:r>
+      <w:r>
+        <w:t xml:space="preserve"> class</w:t>
+      </w:r>
+      <w:r>
+        <w:t>)</w:t>
+      </w:r>
+    </w:p>
+    <w:p>
+      <w:pPr>
+        <w:pStyle w:val="Nadpis2"/>
+      </w:pPr>
+      <w:bookmarkStart w:id="10" w:name="_Toc254212250"/>
+      <w:r>
+        <w:lastRenderedPageBreak/>
+        <w:t xml:space="preserve">Emitting </w:t>
+      </w:r>
+      <w:r>
+        <w:t xml:space="preserve">the </w:t>
+      </w:r>
+      <w:r>
+        <w:t>code</w:t>
+      </w:r>
+      <w:bookmarkEnd w:id="10"/>
+    </w:p>
+    <w:p>
+      <w:pPr>
+        <w:pStyle w:val="Odstavecseseznamem"/>
+        <w:numPr>
+          <w:ilvl w:val="0"/>
+          <w:numId w:val="4"/>
+        </w:numPr>
+      </w:pPr>
+      <w:r>
         <w:t>Element to what C# construct</w:t>
       </w:r>
+      <w:r>
+        <w:t xml:space="preserve"> conversion</w:t>
+      </w:r>
     </w:p>
     <w:p>
       <w:pPr>
@@ -1037,7 +2386,13 @@
         </w:numPr>
       </w:pPr>
       <w:r>
-        <w:t>Analysis of MethodDecl, affected variables and how deep they are</w:t>
+        <w:t xml:space="preserve">CodeContext – declared </w:t>
+      </w:r>
+      <w:r>
+        <w:t xml:space="preserve">local </w:t>
+      </w:r>
+      <w:r>
+        <w:t>variables, classes, methods</w:t>
       </w:r>
     </w:p>
     <w:p>
@@ -1049,106 +2404,455 @@
         </w:numPr>
       </w:pPr>
       <w:r>
+        <w:t xml:space="preserve">MethodCall </w:t>
+      </w:r>
+      <w:r>
+        <w:t>adds</w:t>
+      </w:r>
+      <w:r>
+        <w:t xml:space="preserve"> new action</w:t>
+      </w:r>
+      <w:r>
+        <w:t xml:space="preserve"> </w:t>
+      </w:r>
+      <w:r>
+        <w:t>for</w:t>
+      </w:r>
+      <w:r>
+        <w:t xml:space="preserve"> its </w:t>
+      </w:r>
+      <w:r>
+        <w:t>arguments</w:t>
+      </w:r>
+      <w:r>
+        <w:t xml:space="preserve"> that are allowed</w:t>
+      </w:r>
+    </w:p>
+    <w:p>
+      <w:pPr>
+        <w:pStyle w:val="Odstavecseseznamem"/>
+        <w:numPr>
+          <w:ilvl w:val="0"/>
+          <w:numId w:val="4"/>
+        </w:numPr>
+      </w:pPr>
+      <w:r>
+        <w:t xml:space="preserve"> </w:t>
+      </w:r>
+      <w:r>
+        <w:t xml:space="preserve">(optimization: </w:t>
+      </w:r>
+      <w:r>
+        <w:t xml:space="preserve">Analysis of MethodDecl, affected variables and </w:t>
+      </w:r>
+      <w:r>
+        <w:t xml:space="preserve">call </w:t>
+      </w:r>
+      <w:r>
+        <w:t>level</w:t>
+      </w:r>
+      <w:r>
+        <w:t>)</w:t>
+      </w:r>
+    </w:p>
+    <w:p>
+      <w:pPr>
+        <w:pStyle w:val="Odstavecseseznamem"/>
+        <w:numPr>
+          <w:ilvl w:val="0"/>
+          <w:numId w:val="4"/>
+        </w:numPr>
+      </w:pPr>
+      <w:r>
+        <w:t>Adding elements to list in another object (a.list[] = x; // Convert to method call</w:t>
+      </w:r>
+      <w:r>
+        <w:t>, list is special object, elements must be added only within methods that have this list as an argument – so user is enumerating him</w:t>
+      </w:r>
+      <w:r>
+        <w:t>, otherwise only action can be added into the list … when enumerating list, actions are used to get items – see Framework/ExtractionList</w:t>
+      </w:r>
+      <w:r>
+        <w:t>)</w:t>
+      </w:r>
+    </w:p>
+    <w:p>
+      <w:pPr>
+        <w:pStyle w:val="Odstavecseseznamem"/>
+        <w:numPr>
+          <w:ilvl w:val="0"/>
+          <w:numId w:val="4"/>
+        </w:numPr>
+      </w:pPr>
+      <w:r>
+        <w:t xml:space="preserve">Current </w:t>
+      </w:r>
+      <w:r>
+        <w:t>data</w:t>
+      </w:r>
+      <w:r>
+        <w:t>context</w:t>
+      </w:r>
+    </w:p>
+    <w:p>
+      <w:pPr>
+        <w:pStyle w:val="Odstavecseseznamem"/>
+        <w:numPr>
+          <w:ilvl w:val="0"/>
+          <w:numId w:val="4"/>
+        </w:numPr>
+      </w:pPr>
+      <w:r>
+        <w:t>Data</w:t>
+      </w:r>
+      <w:r>
+        <w:t>Context creating</w:t>
+      </w:r>
+    </w:p>
+    <w:p>
+      <w:pPr>
+        <w:pStyle w:val="Odstavecseseznamem"/>
+        <w:numPr>
+          <w:ilvl w:val="0"/>
+          <w:numId w:val="4"/>
+        </w:numPr>
+      </w:pPr>
+      <w:r>
+        <w:t>Foreach methods, “dynamic” variables</w:t>
+      </w:r>
+      <w:r>
+        <w:t>, method signature</w:t>
+      </w:r>
+      <w:r>
+        <w:t>, where they are placed</w:t>
+      </w:r>
+      <w:r>
+        <w:t>, using reflections</w:t>
+      </w:r>
+    </w:p>
+    <w:p>
+      <w:pPr>
+        <w:pStyle w:val="Nadpis1"/>
+      </w:pPr>
+      <w:bookmarkStart w:id="11" w:name="_Toc254212251"/>
+      <w:r>
+        <w:t>Usage</w:t>
+      </w:r>
+      <w:bookmarkEnd w:id="11"/>
+    </w:p>
+    <w:p>
+      <w:pPr>
+        <w:pStyle w:val="Odstavecseseznamem"/>
+        <w:numPr>
+          <w:ilvl w:val="0"/>
+          <w:numId w:val="8"/>
+        </w:numPr>
+      </w:pPr>
+      <w:r>
+        <w:t xml:space="preserve">Write code, compile to C#, use in .NET project (ASP.NET, C# </w:t>
+      </w:r>
+      <w:r>
+        <w:t>c</w:t>
+      </w:r>
+      <w:r>
+        <w:t>onsole, winform, library, …)</w:t>
+      </w:r>
+    </w:p>
+    <w:p>
+      <w:pPr>
+        <w:pStyle w:val="Odstavecseseznamem"/>
+        <w:numPr>
+          <w:ilvl w:val="0"/>
+          <w:numId w:val="8"/>
+        </w:numPr>
+      </w:pPr>
+      <w:r>
+        <w:t>Mono</w:t>
+      </w:r>
+    </w:p>
+    <w:p>
+      <w:pPr>
+        <w:pStyle w:val="Odstavecseseznamem"/>
+        <w:numPr>
+          <w:ilvl w:val="0"/>
+          <w:numId w:val="8"/>
+        </w:numPr>
+      </w:pPr>
+      <w:r>
+        <w:t>Diagram of typical usage</w:t>
+      </w:r>
+    </w:p>
+    <w:p>
+      <w:pPr>
+        <w:pStyle w:val="Odstavecseseznamem"/>
+      </w:pPr>
+    </w:p>
+    <w:p>
+      <w:pPr>
+        <w:pStyle w:val="Odstavecseseznamem"/>
+        <w:ind w:left="360"/>
+      </w:pPr>
+      <w:r>
+        <w:t xml:space="preserve">In the </w:t>
+      </w:r>
+      <w:r>
+        <w:t xml:space="preserve">user’s </w:t>
+      </w:r>
+      <w:r>
+        <w:t>program:</w:t>
+      </w:r>
+    </w:p>
+    <w:p>
+      <w:pPr>
+        <w:pStyle w:val="Odstavecseseznamem"/>
+        <w:numPr>
+          <w:ilvl w:val="0"/>
+          <w:numId w:val="8"/>
+        </w:numPr>
+      </w:pPr>
+      <w:r>
+        <w:t>Context creation</w:t>
+      </w:r>
+    </w:p>
+    <w:p>
+      <w:pPr>
+        <w:pStyle w:val="Odstavecseseznamem"/>
+        <w:numPr>
+          <w:ilvl w:val="0"/>
+          <w:numId w:val="8"/>
+        </w:numPr>
+      </w:pPr>
+      <w:r>
+        <w:t>Using public properties: data types, lists</w:t>
+      </w:r>
+    </w:p>
+    <w:p>
+      <w:pPr>
+        <w:pStyle w:val="Odstavecseseznamem"/>
+        <w:numPr>
+          <w:ilvl w:val="0"/>
+          <w:numId w:val="8"/>
+        </w:numPr>
+      </w:pPr>
+      <w:r>
+        <w:t>Lists allow enumerating, enumeration invokes extraction every time, but data from the cache are used.</w:t>
+      </w:r>
+      <w:r>
+        <w:t xml:space="preserve"> Depends on the framework, what is cached.</w:t>
+      </w:r>
+    </w:p>
+    <w:p>
+      <w:pPr>
+        <w:pStyle w:val="Odstavecseseznamem"/>
+        <w:numPr>
+          <w:ilvl w:val="0"/>
+          <w:numId w:val="8"/>
+        </w:numPr>
+      </w:pPr>
+      <w:r>
+        <w:t>Data types – allow reading their properties (or modifying), property containing some data (as a result of extraction or set by user’s program) remembers its value – so reading non-empty property does not invoke extraction.</w:t>
+      </w:r>
+    </w:p>
+    <w:p>
+      <w:pPr>
+        <w:pStyle w:val="Odstavecseseznamem"/>
+        <w:numPr>
+          <w:ilvl w:val="0"/>
+          <w:numId w:val="8"/>
+        </w:numPr>
+      </w:pPr>
+      <w:r>
+        <w:t>Examples.</w:t>
+      </w:r>
+    </w:p>
+    <w:p>
+      <w:pPr>
+        <w:pStyle w:val="Nadpis1"/>
+      </w:pPr>
+      <w:bookmarkStart w:id="12" w:name="_Toc254212252"/>
+      <w:r>
+        <w:t>Parallelism</w:t>
+      </w:r>
+      <w:bookmarkEnd w:id="12"/>
+    </w:p>
+    <w:p>
+      <w:pPr>
+        <w:pStyle w:val="Odstavecseseznamem"/>
+        <w:numPr>
+          <w:ilvl w:val="0"/>
+          <w:numId w:val="6"/>
+        </w:numPr>
+      </w:pPr>
+      <w:r>
+        <w:t>More contexts can be created on different threads, using the same cache object the data are safely and properly shared but the code is running on separated threads.</w:t>
+      </w:r>
+      <w:r>
+        <w:t xml:space="preserve"> (More actions </w:t>
+      </w:r>
+      <w:r>
+        <w:t xml:space="preserve">on different contexts </w:t>
+      </w:r>
+      <w:r>
+        <w:t>are called at the same time, but the knowledge base is shared</w:t>
+      </w:r>
+      <w:r>
+        <w:t xml:space="preserve"> – the knowledge base is that slow thing</w:t>
+      </w:r>
+      <w:r>
+        <w:t>)</w:t>
+      </w:r>
+    </w:p>
+    <w:p>
+      <w:pPr>
+        <w:pStyle w:val="Odstavecseseznamem"/>
+        <w:numPr>
+          <w:ilvl w:val="0"/>
+          <w:numId w:val="6"/>
+        </w:numPr>
+      </w:pPr>
+      <w:r>
+        <w:t>This solution keeps the actions processed in the same order every time</w:t>
+      </w:r>
+    </w:p>
+    <w:p>
+      <w:pPr>
+        <w:pStyle w:val="Odstavecseseznamem"/>
+        <w:numPr>
+          <w:ilvl w:val="0"/>
+          <w:numId w:val="6"/>
+        </w:numPr>
+      </w:pPr>
+      <w:r>
+        <w:t>Picture of parallelism architecture</w:t>
+      </w:r>
+    </w:p>
+    <w:p>
+      <w:pPr>
+        <w:pStyle w:val="Nadpis1"/>
+      </w:pPr>
+      <w:bookmarkStart w:id="13" w:name="_Toc254212253"/>
+      <w:r>
+        <w:t>Visual Studio</w:t>
+      </w:r>
+      <w:r>
+        <w:t xml:space="preserve"> 2010</w:t>
+      </w:r>
+      <w:r>
+        <w:t xml:space="preserve"> Integration</w:t>
+      </w:r>
+      <w:bookmarkEnd w:id="13"/>
+    </w:p>
+    <w:p>
+      <w:pPr>
+        <w:pStyle w:val="Odstavecseseznamem"/>
+        <w:numPr>
+          <w:ilvl w:val="0"/>
+          <w:numId w:val="10"/>
+        </w:numPr>
+        <w:rPr>
+          <w:b/>
+          <w:i/>
+        </w:rPr>
+      </w:pPr>
+      <w:r>
+        <w:rPr>
+          <w:b/>
+          <w:i/>
+        </w:rPr>
+        <w:t>(Future plan)</w:t>
+      </w:r>
+    </w:p>
+    <w:p>
+      <w:pPr>
+        <w:pStyle w:val="Odstavecseseznamem"/>
+        <w:numPr>
+          <w:ilvl w:val="0"/>
+          <w:numId w:val="10"/>
+        </w:numPr>
+      </w:pPr>
+      <w:r>
+        <w:t>New file type</w:t>
+      </w:r>
+    </w:p>
+    <w:p>
+      <w:pPr>
+        <w:pStyle w:val="Odstavecseseznamem"/>
+        <w:numPr>
+          <w:ilvl w:val="0"/>
+          <w:numId w:val="10"/>
+        </w:numPr>
+      </w:pPr>
+      <w:r>
+        <w:t>Creates .sucker file and .cs read-only file</w:t>
+      </w:r>
+      <w:r>
+        <w:t>, automatically references required assemblies</w:t>
+      </w:r>
+    </w:p>
+    <w:p>
+      <w:pPr>
+        <w:pStyle w:val="Odstavecseseznamem"/>
+        <w:numPr>
+          <w:ilvl w:val="0"/>
+          <w:numId w:val="10"/>
+        </w:numPr>
+      </w:pPr>
+      <w:r>
+        <w:t>.sucker file can be modified (in graphical environment or as a source code text)</w:t>
+      </w:r>
+    </w:p>
+    <w:p>
+      <w:pPr>
+        <w:pStyle w:val="Odstavecseseznamem"/>
+        <w:numPr>
+          <w:ilvl w:val="0"/>
+          <w:numId w:val="10"/>
+        </w:numPr>
+      </w:pPr>
+      <w:r>
+        <w:t xml:space="preserve">When a .sucker file is saved, it’s compiled </w:t>
+      </w:r>
+      <w:r>
+        <w:t xml:space="preserve">into </w:t>
+      </w:r>
+      <w:r>
+        <w:t>the corresponding .cs file</w:t>
+      </w:r>
+    </w:p>
+    <w:p>
+      <w:pPr>
+        <w:pStyle w:val="Odstavecseseznamem"/>
+        <w:numPr>
+          <w:ilvl w:val="0"/>
+          <w:numId w:val="10"/>
+        </w:numPr>
+      </w:pPr>
+      <w:r>
+        <w:t>.cs file is used in the user’s program</w:t>
+      </w:r>
+    </w:p>
+    <w:p>
+      <w:pPr>
+        <w:pStyle w:val="Nadpis1"/>
+      </w:pPr>
+      <w:bookmarkStart w:id="14" w:name="_Toc254212254"/>
+      <w:r>
+        <w:t>Conclusion</w:t>
+      </w:r>
+      <w:bookmarkEnd w:id="14"/>
+    </w:p>
+    <w:p>
+      <w:pPr>
+        <w:pStyle w:val="Odstavecseseznamem"/>
+        <w:numPr>
+          <w:ilvl w:val="0"/>
+          <w:numId w:val="5"/>
+        </w:numPr>
+      </w:pPr>
+      <w:r>
         <w:lastRenderedPageBreak/>
-        <w:t>Adding elements to list in another object (a.list[] = x; // Convert to method call</w:t>
-      </w:r>
-      <w:r>
-        <w:t>, list is special object, elements must be added only within methods that have this list as an argument – so user is enumerating him</w:t>
-      </w:r>
-      <w:r>
-        <w:t>, otherwise only action can be added into the list … when enumerating list, actions are used to get items – see Framework/ExtractionList</w:t>
-      </w:r>
-      <w:r>
-        <w:t>)</w:t>
-      </w:r>
-    </w:p>
-    <w:p>
-      <w:pPr>
-        <w:pStyle w:val="Odstavecseseznamem"/>
-        <w:numPr>
-          <w:ilvl w:val="0"/>
-          <w:numId w:val="4"/>
-        </w:numPr>
-      </w:pPr>
-      <w:r>
-        <w:t>Current context</w:t>
-      </w:r>
-    </w:p>
-    <w:p>
-      <w:pPr>
-        <w:pStyle w:val="Odstavecseseznamem"/>
-        <w:numPr>
-          <w:ilvl w:val="0"/>
-          <w:numId w:val="4"/>
-        </w:numPr>
-      </w:pPr>
-      <w:r>
-        <w:t>Context creating</w:t>
-      </w:r>
-    </w:p>
-    <w:p>
-      <w:pPr>
-        <w:pStyle w:val="Odstavecseseznamem"/>
-        <w:numPr>
-          <w:ilvl w:val="0"/>
-          <w:numId w:val="4"/>
-        </w:numPr>
-      </w:pPr>
-      <w:r>
-        <w:t>Foreach methods, “dynamic” variables</w:t>
-      </w:r>
-      <w:r>
-        <w:t>, method signature</w:t>
-      </w:r>
-      <w:r>
-        <w:t>, where they are placed</w:t>
-      </w:r>
-    </w:p>
-    <w:p>
-      <w:pPr>
-        <w:pStyle w:val="Odstavecseseznamem"/>
-        <w:numPr>
-          <w:ilvl w:val="0"/>
-          <w:numId w:val="4"/>
-        </w:numPr>
-      </w:pPr>
-      <w:r>
-        <w:t>Method call</w:t>
-      </w:r>
-    </w:p>
-    <w:p>
-      <w:pPr>
-        <w:pStyle w:val="Nadpis1"/>
-      </w:pPr>
-      <w:bookmarkStart w:id="4" w:name="_Toc254084743"/>
-      <w:r>
-        <w:t>Parallelism</w:t>
-      </w:r>
-      <w:bookmarkEnd w:id="4"/>
-    </w:p>
-    <w:p>
-      <w:r>
-        <w:t>More contexts can be created on different threads, using the same cache object the data are safely and properly shared but the code is running on separated threads.</w:t>
-      </w:r>
-      <w:r>
-        <w:t xml:space="preserve"> (More actions are called at the same time, but the knowledge base is shared</w:t>
-      </w:r>
-      <w:r>
-        <w:t xml:space="preserve"> – the knowledge base is that slow thing</w:t>
-      </w:r>
-      <w:r>
-        <w:t>)</w:t>
-      </w:r>
-    </w:p>
-    <w:p>
-      <w:pPr>
-        <w:pStyle w:val="Nadpis1"/>
-      </w:pPr>
-      <w:bookmarkStart w:id="5" w:name="_Toc254084744"/>
-      <w:r>
-        <w:t>Conclusion</w:t>
-      </w:r>
-      <w:bookmarkEnd w:id="5"/>
+        <w:t>Only requested data extracted</w:t>
+      </w:r>
     </w:p>
     <w:p>
       <w:pPr>
@@ -1159,7 +2863,7 @@
         </w:numPr>
       </w:pPr>
       <w:r>
-        <w:t>Only requested data extracted</w:t>
+        <w:t>able to be updated automatically</w:t>
       </w:r>
     </w:p>
     <w:p>
@@ -1171,7 +2875,7 @@
         </w:numPr>
       </w:pPr>
       <w:r>
-        <w:t>able to be updated automatically</w:t>
+        <w:t>does not require long extraction processes</w:t>
       </w:r>
     </w:p>
     <w:p>
@@ -1183,7 +2887,7 @@
         </w:numPr>
       </w:pPr>
       <w:r>
-        <w:t>does not require long extraction processes</w:t>
+        <w:t>define common abstraction over various web resources</w:t>
       </w:r>
     </w:p>
     <w:p>
@@ -1195,7 +2899,7 @@
         </w:numPr>
       </w:pPr>
       <w:r>
-        <w:t>define common abstraction over various web resources</w:t>
+        <w:t>High performance, compiled</w:t>
       </w:r>
     </w:p>
     <w:p/>
@@ -1411,6 +3115,232 @@
     </w:lvl>
   </w:abstractNum>
   <w:abstractNum w:abstractNumId="1">
+    <w:nsid w:val="23AF3B86"/>
+    <w:multiLevelType w:val="hybridMultilevel"/>
+    <w:tmpl w:val="98FECCF2"/>
+    <w:lvl w:ilvl="0" w:tplc="04050001">
+      <w:start w:val="1"/>
+      <w:numFmt w:val="bullet"/>
+      <w:lvlText w:val=""/>
+      <w:lvlJc w:val="left"/>
+      <w:pPr>
+        <w:ind w:left="720" w:hanging="360"/>
+      </w:pPr>
+      <w:rPr>
+        <w:rFonts w:ascii="Symbol" w:hAnsi="Symbol" w:hint="default"/>
+      </w:rPr>
+    </w:lvl>
+    <w:lvl w:ilvl="1" w:tplc="04050003" w:tentative="1">
+      <w:start w:val="1"/>
+      <w:numFmt w:val="bullet"/>
+      <w:lvlText w:val="o"/>
+      <w:lvlJc w:val="left"/>
+      <w:pPr>
+        <w:ind w:left="1440" w:hanging="360"/>
+      </w:pPr>
+      <w:rPr>
+        <w:rFonts w:ascii="Courier New" w:hAnsi="Courier New" w:cs="Courier New" w:hint="default"/>
+      </w:rPr>
+    </w:lvl>
+    <w:lvl w:ilvl="2" w:tplc="04050005" w:tentative="1">
+      <w:start w:val="1"/>
+      <w:numFmt w:val="bullet"/>
+      <w:lvlText w:val=""/>
+      <w:lvlJc w:val="left"/>
+      <w:pPr>
+        <w:ind w:left="2160" w:hanging="360"/>
+      </w:pPr>
+      <w:rPr>
+        <w:rFonts w:ascii="Wingdings" w:hAnsi="Wingdings" w:hint="default"/>
+      </w:rPr>
+    </w:lvl>
+    <w:lvl w:ilvl="3" w:tplc="04050001" w:tentative="1">
+      <w:start w:val="1"/>
+      <w:numFmt w:val="bullet"/>
+      <w:lvlText w:val=""/>
+      <w:lvlJc w:val="left"/>
+      <w:pPr>
+        <w:ind w:left="2880" w:hanging="360"/>
+      </w:pPr>
+      <w:rPr>
+        <w:rFonts w:ascii="Symbol" w:hAnsi="Symbol" w:hint="default"/>
+      </w:rPr>
+    </w:lvl>
+    <w:lvl w:ilvl="4" w:tplc="04050003" w:tentative="1">
+      <w:start w:val="1"/>
+      <w:numFmt w:val="bullet"/>
+      <w:lvlText w:val="o"/>
+      <w:lvlJc w:val="left"/>
+      <w:pPr>
+        <w:ind w:left="3600" w:hanging="360"/>
+      </w:pPr>
+      <w:rPr>
+        <w:rFonts w:ascii="Courier New" w:hAnsi="Courier New" w:cs="Courier New" w:hint="default"/>
+      </w:rPr>
+    </w:lvl>
+    <w:lvl w:ilvl="5" w:tplc="04050005" w:tentative="1">
+      <w:start w:val="1"/>
+      <w:numFmt w:val="bullet"/>
+      <w:lvlText w:val=""/>
+      <w:lvlJc w:val="left"/>
+      <w:pPr>
+        <w:ind w:left="4320" w:hanging="360"/>
+      </w:pPr>
+      <w:rPr>
+        <w:rFonts w:ascii="Wingdings" w:hAnsi="Wingdings" w:hint="default"/>
+      </w:rPr>
+    </w:lvl>
+    <w:lvl w:ilvl="6" w:tplc="04050001" w:tentative="1">
+      <w:start w:val="1"/>
+      <w:numFmt w:val="bullet"/>
+      <w:lvlText w:val=""/>
+      <w:lvlJc w:val="left"/>
+      <w:pPr>
+        <w:ind w:left="5040" w:hanging="360"/>
+      </w:pPr>
+      <w:rPr>
+        <w:rFonts w:ascii="Symbol" w:hAnsi="Symbol" w:hint="default"/>
+      </w:rPr>
+    </w:lvl>
+    <w:lvl w:ilvl="7" w:tplc="04050003" w:tentative="1">
+      <w:start w:val="1"/>
+      <w:numFmt w:val="bullet"/>
+      <w:lvlText w:val="o"/>
+      <w:lvlJc w:val="left"/>
+      <w:pPr>
+        <w:ind w:left="5760" w:hanging="360"/>
+      </w:pPr>
+      <w:rPr>
+        <w:rFonts w:ascii="Courier New" w:hAnsi="Courier New" w:cs="Courier New" w:hint="default"/>
+      </w:rPr>
+    </w:lvl>
+    <w:lvl w:ilvl="8" w:tplc="04050005" w:tentative="1">
+      <w:start w:val="1"/>
+      <w:numFmt w:val="bullet"/>
+      <w:lvlText w:val=""/>
+      <w:lvlJc w:val="left"/>
+      <w:pPr>
+        <w:ind w:left="6480" w:hanging="360"/>
+      </w:pPr>
+      <w:rPr>
+        <w:rFonts w:ascii="Wingdings" w:hAnsi="Wingdings" w:hint="default"/>
+      </w:rPr>
+    </w:lvl>
+  </w:abstractNum>
+  <w:abstractNum w:abstractNumId="2">
+    <w:nsid w:val="28370CC2"/>
+    <w:multiLevelType w:val="hybridMultilevel"/>
+    <w:tmpl w:val="349CA638"/>
+    <w:lvl w:ilvl="0" w:tplc="04050001">
+      <w:start w:val="1"/>
+      <w:numFmt w:val="bullet"/>
+      <w:lvlText w:val=""/>
+      <w:lvlJc w:val="left"/>
+      <w:pPr>
+        <w:ind w:left="720" w:hanging="360"/>
+      </w:pPr>
+      <w:rPr>
+        <w:rFonts w:ascii="Symbol" w:hAnsi="Symbol" w:hint="default"/>
+      </w:rPr>
+    </w:lvl>
+    <w:lvl w:ilvl="1" w:tplc="04050003" w:tentative="1">
+      <w:start w:val="1"/>
+      <w:numFmt w:val="bullet"/>
+      <w:lvlText w:val="o"/>
+      <w:lvlJc w:val="left"/>
+      <w:pPr>
+        <w:ind w:left="1440" w:hanging="360"/>
+      </w:pPr>
+      <w:rPr>
+        <w:rFonts w:ascii="Courier New" w:hAnsi="Courier New" w:cs="Courier New" w:hint="default"/>
+      </w:rPr>
+    </w:lvl>
+    <w:lvl w:ilvl="2" w:tplc="04050005" w:tentative="1">
+      <w:start w:val="1"/>
+      <w:numFmt w:val="bullet"/>
+      <w:lvlText w:val=""/>
+      <w:lvlJc w:val="left"/>
+      <w:pPr>
+        <w:ind w:left="2160" w:hanging="360"/>
+      </w:pPr>
+      <w:rPr>
+        <w:rFonts w:ascii="Wingdings" w:hAnsi="Wingdings" w:hint="default"/>
+      </w:rPr>
+    </w:lvl>
+    <w:lvl w:ilvl="3" w:tplc="04050001" w:tentative="1">
+      <w:start w:val="1"/>
+      <w:numFmt w:val="bullet"/>
+      <w:lvlText w:val=""/>
+      <w:lvlJc w:val="left"/>
+      <w:pPr>
+        <w:ind w:left="2880" w:hanging="360"/>
+      </w:pPr>
+      <w:rPr>
+        <w:rFonts w:ascii="Symbol" w:hAnsi="Symbol" w:hint="default"/>
+      </w:rPr>
+    </w:lvl>
+    <w:lvl w:ilvl="4" w:tplc="04050003" w:tentative="1">
+      <w:start w:val="1"/>
+      <w:numFmt w:val="bullet"/>
+      <w:lvlText w:val="o"/>
+      <w:lvlJc w:val="left"/>
+      <w:pPr>
+        <w:ind w:left="3600" w:hanging="360"/>
+      </w:pPr>
+      <w:rPr>
+        <w:rFonts w:ascii="Courier New" w:hAnsi="Courier New" w:cs="Courier New" w:hint="default"/>
+      </w:rPr>
+    </w:lvl>
+    <w:lvl w:ilvl="5" w:tplc="04050005" w:tentative="1">
+      <w:start w:val="1"/>
+      <w:numFmt w:val="bullet"/>
+      <w:lvlText w:val=""/>
+      <w:lvlJc w:val="left"/>
+      <w:pPr>
+        <w:ind w:left="4320" w:hanging="360"/>
+      </w:pPr>
+      <w:rPr>
+        <w:rFonts w:ascii="Wingdings" w:hAnsi="Wingdings" w:hint="default"/>
+      </w:rPr>
+    </w:lvl>
+    <w:lvl w:ilvl="6" w:tplc="04050001" w:tentative="1">
+      <w:start w:val="1"/>
+      <w:numFmt w:val="bullet"/>
+      <w:lvlText w:val=""/>
+      <w:lvlJc w:val="left"/>
+      <w:pPr>
+        <w:ind w:left="5040" w:hanging="360"/>
+      </w:pPr>
+      <w:rPr>
+        <w:rFonts w:ascii="Symbol" w:hAnsi="Symbol" w:hint="default"/>
+      </w:rPr>
+    </w:lvl>
+    <w:lvl w:ilvl="7" w:tplc="04050003" w:tentative="1">
+      <w:start w:val="1"/>
+      <w:numFmt w:val="bullet"/>
+      <w:lvlText w:val="o"/>
+      <w:lvlJc w:val="left"/>
+      <w:pPr>
+        <w:ind w:left="5760" w:hanging="360"/>
+      </w:pPr>
+      <w:rPr>
+        <w:rFonts w:ascii="Courier New" w:hAnsi="Courier New" w:cs="Courier New" w:hint="default"/>
+      </w:rPr>
+    </w:lvl>
+    <w:lvl w:ilvl="8" w:tplc="04050005" w:tentative="1">
+      <w:start w:val="1"/>
+      <w:numFmt w:val="bullet"/>
+      <w:lvlText w:val=""/>
+      <w:lvlJc w:val="left"/>
+      <w:pPr>
+        <w:ind w:left="6480" w:hanging="360"/>
+      </w:pPr>
+      <w:rPr>
+        <w:rFonts w:ascii="Wingdings" w:hAnsi="Wingdings" w:hint="default"/>
+      </w:rPr>
+    </w:lvl>
+  </w:abstractNum>
+  <w:abstractNum w:abstractNumId="3">
     <w:nsid w:val="3D093540"/>
     <w:multiLevelType w:val="hybridMultilevel"/>
     <w:tmpl w:val="3DFC52C4"/>
@@ -1522,7 +3452,7 @@
       </w:rPr>
     </w:lvl>
   </w:abstractNum>
-  <w:abstractNum w:abstractNumId="2">
+  <w:abstractNum w:abstractNumId="4">
     <w:nsid w:val="41FA4DF3"/>
     <w:multiLevelType w:val="hybridMultilevel"/>
     <w:tmpl w:val="649C2E54"/>
@@ -1635,10 +3565,10 @@
       </w:rPr>
     </w:lvl>
   </w:abstractNum>
-  <w:abstractNum w:abstractNumId="3">
+  <w:abstractNum w:abstractNumId="5">
     <w:nsid w:val="461734C2"/>
     <w:multiLevelType w:val="hybridMultilevel"/>
-    <w:tmpl w:val="8BC0C34C"/>
+    <w:tmpl w:val="6BAE583A"/>
     <w:lvl w:ilvl="0" w:tplc="04050001">
       <w:start w:val="1"/>
       <w:numFmt w:val="bullet"/>
@@ -1748,7 +3678,7 @@
       </w:rPr>
     </w:lvl>
   </w:abstractNum>
-  <w:abstractNum w:abstractNumId="4">
+  <w:abstractNum w:abstractNumId="6">
     <w:nsid w:val="5DD21E9E"/>
     <w:multiLevelType w:val="hybridMultilevel"/>
     <w:tmpl w:val="B6B0F794"/>
@@ -1861,20 +3791,490 @@
       </w:rPr>
     </w:lvl>
   </w:abstractNum>
+  <w:abstractNum w:abstractNumId="7">
+    <w:nsid w:val="6119550E"/>
+    <w:multiLevelType w:val="hybridMultilevel"/>
+    <w:tmpl w:val="85C2C5D8"/>
+    <w:lvl w:ilvl="0" w:tplc="04050001">
+      <w:start w:val="1"/>
+      <w:numFmt w:val="bullet"/>
+      <w:lvlText w:val=""/>
+      <w:lvlJc w:val="left"/>
+      <w:pPr>
+        <w:ind w:left="720" w:hanging="360"/>
+      </w:pPr>
+      <w:rPr>
+        <w:rFonts w:ascii="Symbol" w:hAnsi="Symbol" w:hint="default"/>
+      </w:rPr>
+    </w:lvl>
+    <w:lvl w:ilvl="1" w:tplc="04050003" w:tentative="1">
+      <w:start w:val="1"/>
+      <w:numFmt w:val="bullet"/>
+      <w:lvlText w:val="o"/>
+      <w:lvlJc w:val="left"/>
+      <w:pPr>
+        <w:ind w:left="1440" w:hanging="360"/>
+      </w:pPr>
+      <w:rPr>
+        <w:rFonts w:ascii="Courier New" w:hAnsi="Courier New" w:cs="Courier New" w:hint="default"/>
+      </w:rPr>
+    </w:lvl>
+    <w:lvl w:ilvl="2" w:tplc="04050005" w:tentative="1">
+      <w:start w:val="1"/>
+      <w:numFmt w:val="bullet"/>
+      <w:lvlText w:val=""/>
+      <w:lvlJc w:val="left"/>
+      <w:pPr>
+        <w:ind w:left="2160" w:hanging="360"/>
+      </w:pPr>
+      <w:rPr>
+        <w:rFonts w:ascii="Wingdings" w:hAnsi="Wingdings" w:hint="default"/>
+      </w:rPr>
+    </w:lvl>
+    <w:lvl w:ilvl="3" w:tplc="04050001" w:tentative="1">
+      <w:start w:val="1"/>
+      <w:numFmt w:val="bullet"/>
+      <w:lvlText w:val=""/>
+      <w:lvlJc w:val="left"/>
+      <w:pPr>
+        <w:ind w:left="2880" w:hanging="360"/>
+      </w:pPr>
+      <w:rPr>
+        <w:rFonts w:ascii="Symbol" w:hAnsi="Symbol" w:hint="default"/>
+      </w:rPr>
+    </w:lvl>
+    <w:lvl w:ilvl="4" w:tplc="04050003" w:tentative="1">
+      <w:start w:val="1"/>
+      <w:numFmt w:val="bullet"/>
+      <w:lvlText w:val="o"/>
+      <w:lvlJc w:val="left"/>
+      <w:pPr>
+        <w:ind w:left="3600" w:hanging="360"/>
+      </w:pPr>
+      <w:rPr>
+        <w:rFonts w:ascii="Courier New" w:hAnsi="Courier New" w:cs="Courier New" w:hint="default"/>
+      </w:rPr>
+    </w:lvl>
+    <w:lvl w:ilvl="5" w:tplc="04050005" w:tentative="1">
+      <w:start w:val="1"/>
+      <w:numFmt w:val="bullet"/>
+      <w:lvlText w:val=""/>
+      <w:lvlJc w:val="left"/>
+      <w:pPr>
+        <w:ind w:left="4320" w:hanging="360"/>
+      </w:pPr>
+      <w:rPr>
+        <w:rFonts w:ascii="Wingdings" w:hAnsi="Wingdings" w:hint="default"/>
+      </w:rPr>
+    </w:lvl>
+    <w:lvl w:ilvl="6" w:tplc="04050001" w:tentative="1">
+      <w:start w:val="1"/>
+      <w:numFmt w:val="bullet"/>
+      <w:lvlText w:val=""/>
+      <w:lvlJc w:val="left"/>
+      <w:pPr>
+        <w:ind w:left="5040" w:hanging="360"/>
+      </w:pPr>
+      <w:rPr>
+        <w:rFonts w:ascii="Symbol" w:hAnsi="Symbol" w:hint="default"/>
+      </w:rPr>
+    </w:lvl>
+    <w:lvl w:ilvl="7" w:tplc="04050003" w:tentative="1">
+      <w:start w:val="1"/>
+      <w:numFmt w:val="bullet"/>
+      <w:lvlText w:val="o"/>
+      <w:lvlJc w:val="left"/>
+      <w:pPr>
+        <w:ind w:left="5760" w:hanging="360"/>
+      </w:pPr>
+      <w:rPr>
+        <w:rFonts w:ascii="Courier New" w:hAnsi="Courier New" w:cs="Courier New" w:hint="default"/>
+      </w:rPr>
+    </w:lvl>
+    <w:lvl w:ilvl="8" w:tplc="04050005" w:tentative="1">
+      <w:start w:val="1"/>
+      <w:numFmt w:val="bullet"/>
+      <w:lvlText w:val=""/>
+      <w:lvlJc w:val="left"/>
+      <w:pPr>
+        <w:ind w:left="6480" w:hanging="360"/>
+      </w:pPr>
+      <w:rPr>
+        <w:rFonts w:ascii="Wingdings" w:hAnsi="Wingdings" w:hint="default"/>
+      </w:rPr>
+    </w:lvl>
+  </w:abstractNum>
+  <w:abstractNum w:abstractNumId="8">
+    <w:nsid w:val="66674BAC"/>
+    <w:multiLevelType w:val="hybridMultilevel"/>
+    <w:tmpl w:val="ACDC1A86"/>
+    <w:lvl w:ilvl="0" w:tplc="04050001">
+      <w:start w:val="1"/>
+      <w:numFmt w:val="bullet"/>
+      <w:lvlText w:val=""/>
+      <w:lvlJc w:val="left"/>
+      <w:pPr>
+        <w:ind w:left="720" w:hanging="360"/>
+      </w:pPr>
+      <w:rPr>
+        <w:rFonts w:ascii="Symbol" w:hAnsi="Symbol" w:hint="default"/>
+      </w:rPr>
+    </w:lvl>
+    <w:lvl w:ilvl="1" w:tplc="04050003" w:tentative="1">
+      <w:start w:val="1"/>
+      <w:numFmt w:val="bullet"/>
+      <w:lvlText w:val="o"/>
+      <w:lvlJc w:val="left"/>
+      <w:pPr>
+        <w:ind w:left="1440" w:hanging="360"/>
+      </w:pPr>
+      <w:rPr>
+        <w:rFonts w:ascii="Courier New" w:hAnsi="Courier New" w:cs="Courier New" w:hint="default"/>
+      </w:rPr>
+    </w:lvl>
+    <w:lvl w:ilvl="2" w:tplc="04050005" w:tentative="1">
+      <w:start w:val="1"/>
+      <w:numFmt w:val="bullet"/>
+      <w:lvlText w:val=""/>
+      <w:lvlJc w:val="left"/>
+      <w:pPr>
+        <w:ind w:left="2160" w:hanging="360"/>
+      </w:pPr>
+      <w:rPr>
+        <w:rFonts w:ascii="Wingdings" w:hAnsi="Wingdings" w:hint="default"/>
+      </w:rPr>
+    </w:lvl>
+    <w:lvl w:ilvl="3" w:tplc="04050001" w:tentative="1">
+      <w:start w:val="1"/>
+      <w:numFmt w:val="bullet"/>
+      <w:lvlText w:val=""/>
+      <w:lvlJc w:val="left"/>
+      <w:pPr>
+        <w:ind w:left="2880" w:hanging="360"/>
+      </w:pPr>
+      <w:rPr>
+        <w:rFonts w:ascii="Symbol" w:hAnsi="Symbol" w:hint="default"/>
+      </w:rPr>
+    </w:lvl>
+    <w:lvl w:ilvl="4" w:tplc="04050003" w:tentative="1">
+      <w:start w:val="1"/>
+      <w:numFmt w:val="bullet"/>
+      <w:lvlText w:val="o"/>
+      <w:lvlJc w:val="left"/>
+      <w:pPr>
+        <w:ind w:left="3600" w:hanging="360"/>
+      </w:pPr>
+      <w:rPr>
+        <w:rFonts w:ascii="Courier New" w:hAnsi="Courier New" w:cs="Courier New" w:hint="default"/>
+      </w:rPr>
+    </w:lvl>
+    <w:lvl w:ilvl="5" w:tplc="04050005" w:tentative="1">
+      <w:start w:val="1"/>
+      <w:numFmt w:val="bullet"/>
+      <w:lvlText w:val=""/>
+      <w:lvlJc w:val="left"/>
+      <w:pPr>
+        <w:ind w:left="4320" w:hanging="360"/>
+      </w:pPr>
+      <w:rPr>
+        <w:rFonts w:ascii="Wingdings" w:hAnsi="Wingdings" w:hint="default"/>
+      </w:rPr>
+    </w:lvl>
+    <w:lvl w:ilvl="6" w:tplc="04050001" w:tentative="1">
+      <w:start w:val="1"/>
+      <w:numFmt w:val="bullet"/>
+      <w:lvlText w:val=""/>
+      <w:lvlJc w:val="left"/>
+      <w:pPr>
+        <w:ind w:left="5040" w:hanging="360"/>
+      </w:pPr>
+      <w:rPr>
+        <w:rFonts w:ascii="Symbol" w:hAnsi="Symbol" w:hint="default"/>
+      </w:rPr>
+    </w:lvl>
+    <w:lvl w:ilvl="7" w:tplc="04050003" w:tentative="1">
+      <w:start w:val="1"/>
+      <w:numFmt w:val="bullet"/>
+      <w:lvlText w:val="o"/>
+      <w:lvlJc w:val="left"/>
+      <w:pPr>
+        <w:ind w:left="5760" w:hanging="360"/>
+      </w:pPr>
+      <w:rPr>
+        <w:rFonts w:ascii="Courier New" w:hAnsi="Courier New" w:cs="Courier New" w:hint="default"/>
+      </w:rPr>
+    </w:lvl>
+    <w:lvl w:ilvl="8" w:tplc="04050005" w:tentative="1">
+      <w:start w:val="1"/>
+      <w:numFmt w:val="bullet"/>
+      <w:lvlText w:val=""/>
+      <w:lvlJc w:val="left"/>
+      <w:pPr>
+        <w:ind w:left="6480" w:hanging="360"/>
+      </w:pPr>
+      <w:rPr>
+        <w:rFonts w:ascii="Wingdings" w:hAnsi="Wingdings" w:hint="default"/>
+      </w:rPr>
+    </w:lvl>
+  </w:abstractNum>
+  <w:abstractNum w:abstractNumId="9">
+    <w:nsid w:val="679D521E"/>
+    <w:multiLevelType w:val="hybridMultilevel"/>
+    <w:tmpl w:val="1AA21C04"/>
+    <w:lvl w:ilvl="0" w:tplc="04050001">
+      <w:start w:val="1"/>
+      <w:numFmt w:val="bullet"/>
+      <w:lvlText w:val=""/>
+      <w:lvlJc w:val="left"/>
+      <w:pPr>
+        <w:ind w:left="720" w:hanging="360"/>
+      </w:pPr>
+      <w:rPr>
+        <w:rFonts w:ascii="Symbol" w:hAnsi="Symbol" w:hint="default"/>
+      </w:rPr>
+    </w:lvl>
+    <w:lvl w:ilvl="1" w:tplc="04050003" w:tentative="1">
+      <w:start w:val="1"/>
+      <w:numFmt w:val="bullet"/>
+      <w:lvlText w:val="o"/>
+      <w:lvlJc w:val="left"/>
+      <w:pPr>
+        <w:ind w:left="1440" w:hanging="360"/>
+      </w:pPr>
+      <w:rPr>
+        <w:rFonts w:ascii="Courier New" w:hAnsi="Courier New" w:cs="Courier New" w:hint="default"/>
+      </w:rPr>
+    </w:lvl>
+    <w:lvl w:ilvl="2" w:tplc="04050005" w:tentative="1">
+      <w:start w:val="1"/>
+      <w:numFmt w:val="bullet"/>
+      <w:lvlText w:val=""/>
+      <w:lvlJc w:val="left"/>
+      <w:pPr>
+        <w:ind w:left="2160" w:hanging="360"/>
+      </w:pPr>
+      <w:rPr>
+        <w:rFonts w:ascii="Wingdings" w:hAnsi="Wingdings" w:hint="default"/>
+      </w:rPr>
+    </w:lvl>
+    <w:lvl w:ilvl="3" w:tplc="04050001" w:tentative="1">
+      <w:start w:val="1"/>
+      <w:numFmt w:val="bullet"/>
+      <w:lvlText w:val=""/>
+      <w:lvlJc w:val="left"/>
+      <w:pPr>
+        <w:ind w:left="2880" w:hanging="360"/>
+      </w:pPr>
+      <w:rPr>
+        <w:rFonts w:ascii="Symbol" w:hAnsi="Symbol" w:hint="default"/>
+      </w:rPr>
+    </w:lvl>
+    <w:lvl w:ilvl="4" w:tplc="04050003" w:tentative="1">
+      <w:start w:val="1"/>
+      <w:numFmt w:val="bullet"/>
+      <w:lvlText w:val="o"/>
+      <w:lvlJc w:val="left"/>
+      <w:pPr>
+        <w:ind w:left="3600" w:hanging="360"/>
+      </w:pPr>
+      <w:rPr>
+        <w:rFonts w:ascii="Courier New" w:hAnsi="Courier New" w:cs="Courier New" w:hint="default"/>
+      </w:rPr>
+    </w:lvl>
+    <w:lvl w:ilvl="5" w:tplc="04050005" w:tentative="1">
+      <w:start w:val="1"/>
+      <w:numFmt w:val="bullet"/>
+      <w:lvlText w:val=""/>
+      <w:lvlJc w:val="left"/>
+      <w:pPr>
+        <w:ind w:left="4320" w:hanging="360"/>
+      </w:pPr>
+      <w:rPr>
+        <w:rFonts w:ascii="Wingdings" w:hAnsi="Wingdings" w:hint="default"/>
+      </w:rPr>
+    </w:lvl>
+    <w:lvl w:ilvl="6" w:tplc="04050001" w:tentative="1">
+      <w:start w:val="1"/>
+      <w:numFmt w:val="bullet"/>
+      <w:lvlText w:val=""/>
+      <w:lvlJc w:val="left"/>
+      <w:pPr>
+        <w:ind w:left="5040" w:hanging="360"/>
+      </w:pPr>
+      <w:rPr>
+        <w:rFonts w:ascii="Symbol" w:hAnsi="Symbol" w:hint="default"/>
+      </w:rPr>
+    </w:lvl>
+    <w:lvl w:ilvl="7" w:tplc="04050003" w:tentative="1">
+      <w:start w:val="1"/>
+      <w:numFmt w:val="bullet"/>
+      <w:lvlText w:val="o"/>
+      <w:lvlJc w:val="left"/>
+      <w:pPr>
+        <w:ind w:left="5760" w:hanging="360"/>
+      </w:pPr>
+      <w:rPr>
+        <w:rFonts w:ascii="Courier New" w:hAnsi="Courier New" w:cs="Courier New" w:hint="default"/>
+      </w:rPr>
+    </w:lvl>
+    <w:lvl w:ilvl="8" w:tplc="04050005" w:tentative="1">
+      <w:start w:val="1"/>
+      <w:numFmt w:val="bullet"/>
+      <w:lvlText w:val=""/>
+      <w:lvlJc w:val="left"/>
+      <w:pPr>
+        <w:ind w:left="6480" w:hanging="360"/>
+      </w:pPr>
+      <w:rPr>
+        <w:rFonts w:ascii="Wingdings" w:hAnsi="Wingdings" w:hint="default"/>
+      </w:rPr>
+    </w:lvl>
+  </w:abstractNum>
+  <w:abstractNum w:abstractNumId="10">
+    <w:nsid w:val="78581667"/>
+    <w:multiLevelType w:val="hybridMultilevel"/>
+    <w:tmpl w:val="34D64D70"/>
+    <w:lvl w:ilvl="0" w:tplc="04050001">
+      <w:start w:val="1"/>
+      <w:numFmt w:val="bullet"/>
+      <w:lvlText w:val=""/>
+      <w:lvlJc w:val="left"/>
+      <w:pPr>
+        <w:ind w:left="720" w:hanging="360"/>
+      </w:pPr>
+      <w:rPr>
+        <w:rFonts w:ascii="Symbol" w:hAnsi="Symbol" w:hint="default"/>
+      </w:rPr>
+    </w:lvl>
+    <w:lvl w:ilvl="1" w:tplc="04050003" w:tentative="1">
+      <w:start w:val="1"/>
+      <w:numFmt w:val="bullet"/>
+      <w:lvlText w:val="o"/>
+      <w:lvlJc w:val="left"/>
+      <w:pPr>
+        <w:ind w:left="1440" w:hanging="360"/>
+      </w:pPr>
+      <w:rPr>
+        <w:rFonts w:ascii="Courier New" w:hAnsi="Courier New" w:cs="Courier New" w:hint="default"/>
+      </w:rPr>
+    </w:lvl>
+    <w:lvl w:ilvl="2" w:tplc="04050005" w:tentative="1">
+      <w:start w:val="1"/>
+      <w:numFmt w:val="bullet"/>
+      <w:lvlText w:val=""/>
+      <w:lvlJc w:val="left"/>
+      <w:pPr>
+        <w:ind w:left="2160" w:hanging="360"/>
+      </w:pPr>
+      <w:rPr>
+        <w:rFonts w:ascii="Wingdings" w:hAnsi="Wingdings" w:hint="default"/>
+      </w:rPr>
+    </w:lvl>
+    <w:lvl w:ilvl="3" w:tplc="04050001" w:tentative="1">
+      <w:start w:val="1"/>
+      <w:numFmt w:val="bullet"/>
+      <w:lvlText w:val=""/>
+      <w:lvlJc w:val="left"/>
+      <w:pPr>
+        <w:ind w:left="2880" w:hanging="360"/>
+      </w:pPr>
+      <w:rPr>
+        <w:rFonts w:ascii="Symbol" w:hAnsi="Symbol" w:hint="default"/>
+      </w:rPr>
+    </w:lvl>
+    <w:lvl w:ilvl="4" w:tplc="04050003" w:tentative="1">
+      <w:start w:val="1"/>
+      <w:numFmt w:val="bullet"/>
+      <w:lvlText w:val="o"/>
+      <w:lvlJc w:val="left"/>
+      <w:pPr>
+        <w:ind w:left="3600" w:hanging="360"/>
+      </w:pPr>
+      <w:rPr>
+        <w:rFonts w:ascii="Courier New" w:hAnsi="Courier New" w:cs="Courier New" w:hint="default"/>
+      </w:rPr>
+    </w:lvl>
+    <w:lvl w:ilvl="5" w:tplc="04050005" w:tentative="1">
+      <w:start w:val="1"/>
+      <w:numFmt w:val="bullet"/>
+      <w:lvlText w:val=""/>
+      <w:lvlJc w:val="left"/>
+      <w:pPr>
+        <w:ind w:left="4320" w:hanging="360"/>
+      </w:pPr>
+      <w:rPr>
+        <w:rFonts w:ascii="Wingdings" w:hAnsi="Wingdings" w:hint="default"/>
+      </w:rPr>
+    </w:lvl>
+    <w:lvl w:ilvl="6" w:tplc="04050001" w:tentative="1">
+      <w:start w:val="1"/>
+      <w:numFmt w:val="bullet"/>
+      <w:lvlText w:val=""/>
+      <w:lvlJc w:val="left"/>
+      <w:pPr>
+        <w:ind w:left="5040" w:hanging="360"/>
+      </w:pPr>
+      <w:rPr>
+        <w:rFonts w:ascii="Symbol" w:hAnsi="Symbol" w:hint="default"/>
+      </w:rPr>
+    </w:lvl>
+    <w:lvl w:ilvl="7" w:tplc="04050003" w:tentative="1">
+      <w:start w:val="1"/>
+      <w:numFmt w:val="bullet"/>
+      <w:lvlText w:val="o"/>
+      <w:lvlJc w:val="left"/>
+      <w:pPr>
+        <w:ind w:left="5760" w:hanging="360"/>
+      </w:pPr>
+      <w:rPr>
+        <w:rFonts w:ascii="Courier New" w:hAnsi="Courier New" w:cs="Courier New" w:hint="default"/>
+      </w:rPr>
+    </w:lvl>
+    <w:lvl w:ilvl="8" w:tplc="04050005" w:tentative="1">
+      <w:start w:val="1"/>
+      <w:numFmt w:val="bullet"/>
+      <w:lvlText w:val=""/>
+      <w:lvlJc w:val="left"/>
+      <w:pPr>
+        <w:ind w:left="6480" w:hanging="360"/>
+      </w:pPr>
+      <w:rPr>
+        <w:rFonts w:ascii="Wingdings" w:hAnsi="Wingdings" w:hint="default"/>
+      </w:rPr>
+    </w:lvl>
+  </w:abstractNum>
   <w:num w:numId="1">
-    <w:abstractNumId w:val="1"/>
+    <w:abstractNumId w:val="3"/>
   </w:num>
   <w:num w:numId="2">
+    <w:abstractNumId w:val="6"/>
+  </w:num>
+  <w:num w:numId="3">
     <w:abstractNumId w:val="4"/>
   </w:num>
-  <w:num w:numId="3">
-    <w:abstractNumId w:val="2"/>
-  </w:num>
   <w:num w:numId="4">
-    <w:abstractNumId w:val="3"/>
+    <w:abstractNumId w:val="5"/>
   </w:num>
   <w:num w:numId="5">
     <w:abstractNumId w:val="0"/>
+  </w:num>
+  <w:num w:numId="6">
+    <w:abstractNumId w:val="10"/>
+  </w:num>
+  <w:num w:numId="7">
+    <w:abstractNumId w:val="7"/>
+  </w:num>
+  <w:num w:numId="8">
+    <w:abstractNumId w:val="8"/>
+  </w:num>
+  <w:num w:numId="9">
+    <w:abstractNumId w:val="2"/>
+  </w:num>
+  <w:num w:numId="10">
+    <w:abstractNumId w:val="9"/>
+  </w:num>
+  <w:num w:numId="11">
+    <w:abstractNumId w:val="1"/>
   </w:num>
 </w:numbering>
 </file>
@@ -2079,7 +4479,6 @@
     <w:next w:val="Normln"/>
     <w:link w:val="Nadpis2Char"/>
     <w:uiPriority w:val="9"/>
-    <w:semiHidden/>
     <w:unhideWhenUsed/>
     <w:qFormat/>
     <w:rsid w:val="00381B0B"/>
@@ -2351,7 +4750,6 @@
     <w:basedOn w:val="Standardnpsmoodstavce"/>
     <w:link w:val="Nadpis2"/>
     <w:uiPriority w:val="9"/>
-    <w:semiHidden/>
     <w:rsid w:val="00381B0B"/>
     <w:rPr>
       <w:caps/>
@@ -2804,6 +5202,19 @@
       <w:u w:val="single"/>
     </w:rPr>
   </w:style>
+  <w:style w:type="paragraph" w:styleId="Obsah2">
+    <w:name w:val="toc 2"/>
+    <w:basedOn w:val="Normln"/>
+    <w:next w:val="Normln"/>
+    <w:autoRedefine/>
+    <w:uiPriority w:val="39"/>
+    <w:unhideWhenUsed/>
+    <w:rsid w:val="00FB1E51"/>
+    <w:pPr>
+      <w:spacing w:after="100"/>
+      <w:ind w:left="200"/>
+    </w:pPr>
+  </w:style>
 </w:styles>
 </file>
 
@@ -3095,7 +5506,7 @@
 </file>
 
 <file path=customXml/itemProps1.xml><?xml version="1.0" encoding="utf-8"?>
-<ds:datastoreItem xmlns:ds="http://schemas.openxmlformats.org/officeDocument/2006/customXml" ds:itemID="{9587960C-23B6-4F68-8C45-005D63C8BBFB}">
+<ds:datastoreItem xmlns:ds="http://schemas.openxmlformats.org/officeDocument/2006/customXml" ds:itemID="{D289DAD2-12A4-4903-A9AF-8105A41BC7A1}">
   <ds:schemaRefs>
     <ds:schemaRef ds:uri="http://schemas.openxmlformats.org/officeDocument/2006/bibliography"/>
   </ds:schemaRefs>

</xml_diff>

<commit_message>
- c# code inlining - google search example - documentation notes
git-svn-id: https://linqtoweb.svn.codeplex.com/svn@46581 142e9c35-602f-4880-9f37-ec48a24daa6a
</commit_message>
<xml_diff>
--- a/Documentation/Documentation.docx
+++ b/Documentation/Documentation.docx
@@ -1293,7 +1293,13 @@
         </w:numPr>
       </w:pPr>
       <w:r>
-        <w:t>Project components – Language</w:t>
+        <w:t>Project components</w:t>
+      </w:r>
+      <w:r>
+        <w:t xml:space="preserve"> - sections</w:t>
+      </w:r>
+      <w:r>
+        <w:t xml:space="preserve"> – Language</w:t>
       </w:r>
       <w:r>
         <w:t xml:space="preserve"> (name?)</w:t>
@@ -1365,6 +1371,30 @@
     </w:p>
     <w:p>
       <w:pPr>
+        <w:pStyle w:val="Odstavecseseznamem"/>
+        <w:numPr>
+          <w:ilvl w:val="0"/>
+          <w:numId w:val="2"/>
+        </w:numPr>
+      </w:pPr>
+      <w:r>
+        <w:t>Almost descriptive description of the web data abstraction</w:t>
+      </w:r>
+    </w:p>
+    <w:p>
+      <w:pPr>
+        <w:pStyle w:val="Odstavecseseznamem"/>
+        <w:numPr>
+          <w:ilvl w:val="0"/>
+          <w:numId w:val="2"/>
+        </w:numPr>
+      </w:pPr>
+      <w:r>
+        <w:t>Benefits</w:t>
+      </w:r>
+    </w:p>
+    <w:p>
+      <w:pPr>
         <w:pStyle w:val="Nadpis2"/>
       </w:pPr>
       <w:bookmarkStart w:id="2" w:name="_Toc254212242"/>
@@ -1492,6 +1522,21 @@
     </w:p>
     <w:p>
       <w:pPr>
+        <w:pStyle w:val="Odstavecseseznamem"/>
+        <w:numPr>
+          <w:ilvl w:val="0"/>
+          <w:numId w:val="2"/>
+        </w:numPr>
+      </w:pPr>
+      <w:r>
+        <w:t xml:space="preserve">inlining C# code (C# method generating), not nice, but works </w:t>
+      </w:r>
+      <w:r>
+        <w:t>easily</w:t>
+      </w:r>
+    </w:p>
+    <w:p>
+      <w:pPr>
         <w:pStyle w:val="Nadpis2"/>
       </w:pPr>
       <w:bookmarkStart w:id="3" w:name="_Toc254212243"/>
@@ -1705,6 +1750,7 @@
       </w:pPr>
       <w:bookmarkStart w:id="5" w:name="_Toc254212245"/>
       <w:r>
+        <w:lastRenderedPageBreak/>
         <w:t>Framework</w:t>
       </w:r>
       <w:bookmarkEnd w:id="5"/>
@@ -1742,7 +1788,6 @@
         </w:numPr>
       </w:pPr>
       <w:r>
-        <w:lastRenderedPageBreak/>
         <w:t xml:space="preserve">Introduction - </w:t>
       </w:r>
       <w:r>
@@ -2299,6 +2344,7 @@
       </w:pPr>
       <w:bookmarkStart w:id="9" w:name="_Toc254212249"/>
       <w:r>
+        <w:lastRenderedPageBreak/>
         <w:t>Parser</w:t>
       </w:r>
       <w:bookmarkEnd w:id="9"/>
@@ -2351,7 +2397,6 @@
       </w:pPr>
       <w:bookmarkStart w:id="10" w:name="_Toc254212250"/>
       <w:r>
-        <w:lastRenderedPageBreak/>
         <w:t xml:space="preserve">Emitting </w:t>
       </w:r>
       <w:r>
@@ -2386,6 +2431,18 @@
         </w:numPr>
       </w:pPr>
       <w:r>
+        <w:t>MethodDecl – extraction method or C# method</w:t>
+      </w:r>
+    </w:p>
+    <w:p>
+      <w:pPr>
+        <w:pStyle w:val="Odstavecseseznamem"/>
+        <w:numPr>
+          <w:ilvl w:val="0"/>
+          <w:numId w:val="4"/>
+        </w:numPr>
+      </w:pPr>
+      <w:r>
         <w:t xml:space="preserve">CodeContext – declared </w:t>
       </w:r>
       <w:r>
@@ -2426,6 +2483,36 @@
       </w:r>
       <w:r>
         <w:t xml:space="preserve"> that are allowed</w:t>
+      </w:r>
+    </w:p>
+    <w:p>
+      <w:pPr>
+        <w:pStyle w:val="Odstavecseseznamem"/>
+        <w:numPr>
+          <w:ilvl w:val="0"/>
+          <w:numId w:val="4"/>
+        </w:numPr>
+      </w:pPr>
+      <w:r>
+        <w:t xml:space="preserve">Or </w:t>
+      </w:r>
+      <w:r>
+        <w:t>MethodCall of C# inline method</w:t>
+      </w:r>
+    </w:p>
+    <w:p>
+      <w:pPr>
+        <w:pStyle w:val="Odstavecseseznamem"/>
+        <w:numPr>
+          <w:ilvl w:val="0"/>
+          <w:numId w:val="4"/>
+        </w:numPr>
+      </w:pPr>
+      <w:r>
+        <w:t xml:space="preserve">Or </w:t>
+      </w:r>
+      <w:r>
+        <w:t>MethodCall to new class instance</w:t>
       </w:r>
     </w:p>
     <w:p>
@@ -2771,6 +2858,7 @@
         </w:numPr>
       </w:pPr>
       <w:r>
+        <w:lastRenderedPageBreak/>
         <w:t>New file type</w:t>
       </w:r>
     </w:p>
@@ -2850,7 +2938,6 @@
         </w:numPr>
       </w:pPr>
       <w:r>
-        <w:lastRenderedPageBreak/>
         <w:t>Only requested data extracted</w:t>
       </w:r>
     </w:p>
@@ -5215,6 +5302,36 @@
       <w:ind w:left="200"/>
     </w:pPr>
   </w:style>
+  <w:style w:type="paragraph" w:styleId="Rozvrendokumentu">
+    <w:name w:val="Document Map"/>
+    <w:basedOn w:val="Normln"/>
+    <w:link w:val="RozvrendokumentuChar"/>
+    <w:uiPriority w:val="99"/>
+    <w:semiHidden/>
+    <w:unhideWhenUsed/>
+    <w:rsid w:val="0006036F"/>
+    <w:pPr>
+      <w:spacing w:before="0" w:after="0" w:line="240" w:lineRule="auto"/>
+    </w:pPr>
+    <w:rPr>
+      <w:rFonts w:ascii="Tahoma" w:hAnsi="Tahoma" w:cs="Tahoma"/>
+      <w:sz w:val="16"/>
+      <w:szCs w:val="16"/>
+    </w:rPr>
+  </w:style>
+  <w:style w:type="character" w:customStyle="1" w:styleId="RozvrendokumentuChar">
+    <w:name w:val="Rozvržení dokumentu Char"/>
+    <w:basedOn w:val="Standardnpsmoodstavce"/>
+    <w:link w:val="Rozvrendokumentu"/>
+    <w:uiPriority w:val="99"/>
+    <w:semiHidden/>
+    <w:rsid w:val="0006036F"/>
+    <w:rPr>
+      <w:rFonts w:ascii="Tahoma" w:hAnsi="Tahoma" w:cs="Tahoma"/>
+      <w:sz w:val="16"/>
+      <w:szCs w:val="16"/>
+    </w:rPr>
+  </w:style>
 </w:styles>
 </file>
 
@@ -5506,7 +5623,7 @@
 </file>
 
 <file path=customXml/itemProps1.xml><?xml version="1.0" encoding="utf-8"?>
-<ds:datastoreItem xmlns:ds="http://schemas.openxmlformats.org/officeDocument/2006/customXml" ds:itemID="{D289DAD2-12A4-4903-A9AF-8105A41BC7A1}">
+<ds:datastoreItem xmlns:ds="http://schemas.openxmlformats.org/officeDocument/2006/customXml" ds:itemID="{51B96376-0A49-4A7D-9EA7-26A2F698C75F}">
   <ds:schemaRefs>
     <ds:schemaRef ds:uri="http://schemas.openxmlformats.org/officeDocument/2006/bibliography"/>
   </ds:schemaRefs>

</xml_diff>

<commit_message>
Full VS2010 integration with automatized setup.
git-svn-id: https://linqtoweb.svn.codeplex.com/svn@48415 142e9c35-602f-4880-9f37-ec48a24daa6a
</commit_message>
<xml_diff>
--- a/Documentation/Documentation.docx
+++ b/Documentation/Documentation.docx
@@ -1679,6 +1679,30 @@
     </w:p>
     <w:p>
       <w:pPr>
+        <w:pStyle w:val="Odstavecseseznamem"/>
+        <w:numPr>
+          <w:ilvl w:val="0"/>
+          <w:numId w:val="2"/>
+        </w:numPr>
+      </w:pPr>
+      <w:r>
+        <w:t>Foreach – see methods from framework</w:t>
+      </w:r>
+    </w:p>
+    <w:p>
+      <w:pPr>
+        <w:pStyle w:val="Odstavecseseznamem"/>
+        <w:numPr>
+          <w:ilvl w:val="0"/>
+          <w:numId w:val="2"/>
+        </w:numPr>
+      </w:pPr>
+      <w:r>
+        <w:t>DataContext – see methods from framework</w:t>
+      </w:r>
+    </w:p>
+    <w:p>
+      <w:pPr>
         <w:pStyle w:val="Nadpis2"/>
       </w:pPr>
       <w:bookmarkStart w:id="3" w:name="_Toc256529219"/>
@@ -1710,6 +1734,18 @@
       <w:r>
         <w:t>variables</w:t>
       </w:r>
+      <w:r>
+        <w:t>, see methods</w:t>
+      </w:r>
+      <w:r>
+        <w:t>, as declarative as it’s</w:t>
+      </w:r>
+      <w:r>
+        <w:rPr>
+          <w:lang w:val="cs-CZ"/>
+        </w:rPr>
+        <w:t xml:space="preserve"> possible</w:t>
+      </w:r>
     </w:p>
     <w:p>
       <w:pPr>
@@ -1737,6 +1773,9 @@
       <w:r>
         <w:t>context chaining</w:t>
       </w:r>
+      <w:r>
+        <w:t>, defines source text on which the next extraction is performed</w:t>
+      </w:r>
     </w:p>
     <w:p>
       <w:pPr>
@@ -1889,6 +1928,7 @@
         </w:numPr>
       </w:pPr>
       <w:r>
+        <w:lastRenderedPageBreak/>
         <w:t xml:space="preserve">Various code examples </w:t>
       </w:r>
     </w:p>
@@ -1898,7 +1938,6 @@
       </w:pPr>
       <w:bookmarkStart w:id="5" w:name="_Toc256529221"/>
       <w:r>
-        <w:lastRenderedPageBreak/>
         <w:t>Framework</w:t>
       </w:r>
       <w:bookmarkEnd w:id="5"/>
@@ -2300,6 +2339,94 @@
       </w:r>
       <w:r>
         <w:t xml:space="preserve"> list has to be enumerated!!</w:t>
+      </w:r>
+    </w:p>
+    <w:p>
+      <w:pPr>
+        <w:pStyle w:val="Nadpis2"/>
+      </w:pPr>
+      <w:r>
+        <w:t>Foreach methods</w:t>
+      </w:r>
+    </w:p>
+    <w:p>
+      <w:pPr>
+        <w:pStyle w:val="Odstavecseseznamem"/>
+        <w:numPr>
+          <w:ilvl w:val="0"/>
+          <w:numId w:val="13"/>
+        </w:numPr>
+      </w:pPr>
+      <w:r>
+        <w:t>Regexp</w:t>
+      </w:r>
+    </w:p>
+    <w:p>
+      <w:pPr>
+        <w:pStyle w:val="Odstavecseseznamem"/>
+        <w:numPr>
+          <w:ilvl w:val="0"/>
+          <w:numId w:val="13"/>
+        </w:numPr>
+      </w:pPr>
+      <w:r>
+        <w:t>Extractor Pattern – see AgentMat, its extension</w:t>
+      </w:r>
+    </w:p>
+    <w:p>
+      <w:pPr>
+        <w:pStyle w:val="Odstavecseseznamem"/>
+        <w:numPr>
+          <w:ilvl w:val="0"/>
+          <w:numId w:val="13"/>
+        </w:numPr>
+      </w:pPr>
+      <w:r>
+        <w:t>XmlPattern – designed for easy definition</w:t>
+      </w:r>
+      <w:r>
+        <w:t>, easy navigation in HTML, easy extraction</w:t>
+      </w:r>
+      <w:r>
+        <w:t>, as declarative as it’s</w:t>
+      </w:r>
+      <w:r>
+        <w:rPr>
+          <w:lang w:val="cs-CZ"/>
+        </w:rPr>
+        <w:t xml:space="preserve"> possible</w:t>
+      </w:r>
+    </w:p>
+    <w:p>
+      <w:pPr>
+        <w:pStyle w:val="Nadpis2"/>
+      </w:pPr>
+      <w:r>
+        <w:t>DataContexts</w:t>
+      </w:r>
+    </w:p>
+    <w:p>
+      <w:pPr>
+        <w:pStyle w:val="Odstavecseseznamem"/>
+        <w:numPr>
+          <w:ilvl w:val="0"/>
+          <w:numId w:val="14"/>
+        </w:numPr>
+      </w:pPr>
+      <w:r>
+        <w:t>Open</w:t>
+      </w:r>
+    </w:p>
+    <w:p>
+      <w:pPr>
+        <w:pStyle w:val="Odstavecseseznamem"/>
+        <w:numPr>
+          <w:ilvl w:val="0"/>
+          <w:numId w:val="14"/>
+        </w:numPr>
+      </w:pPr>
+      <w:r>
+        <w:t>Xmlpath – filtering by xml path</w:t>
       </w:r>
     </w:p>
     <w:p>
@@ -2329,6 +2456,7 @@
           <w:b/>
           <w:i/>
         </w:rPr>
+        <w:lastRenderedPageBreak/>
         <w:t>(</w:t>
       </w:r>
       <w:r>
@@ -2492,7 +2620,6 @@
       </w:pPr>
       <w:bookmarkStart w:id="9" w:name="_Toc256529225"/>
       <w:r>
-        <w:lastRenderedPageBreak/>
         <w:t>Parser</w:t>
       </w:r>
       <w:bookmarkEnd w:id="9"/>
@@ -2898,6 +3025,7 @@
         </w:numPr>
       </w:pPr>
       <w:r>
+        <w:lastRenderedPageBreak/>
         <w:t>Data types – allow reading their properties (or modifying), property containing some data (as a result of extraction or set by user’s program) remembers its value – so reading non-empty property does not invoke extraction.</w:t>
       </w:r>
     </w:p>
@@ -2982,7 +3110,6 @@
         </w:numPr>
       </w:pPr>
       <w:r>
-        <w:lastRenderedPageBreak/>
         <w:t>More contexts can be created on different threads, using the same cache object the data are safely and properly shared but the code is running on separated threads. (More actions on different contexts are called at the same time, but the knowledge base is shared – the knowledge base is that slow thing)</w:t>
       </w:r>
     </w:p>
@@ -3398,6 +3525,119 @@
     </w:lvl>
   </w:abstractNum>
   <w:abstractNum w:abstractNumId="1">
+    <w:nsid w:val="066045AD"/>
+    <w:multiLevelType w:val="hybridMultilevel"/>
+    <w:tmpl w:val="64CC3F12"/>
+    <w:lvl w:ilvl="0" w:tplc="04050001">
+      <w:start w:val="1"/>
+      <w:numFmt w:val="bullet"/>
+      <w:lvlText w:val=""/>
+      <w:lvlJc w:val="left"/>
+      <w:pPr>
+        <w:ind w:left="720" w:hanging="360"/>
+      </w:pPr>
+      <w:rPr>
+        <w:rFonts w:ascii="Symbol" w:hAnsi="Symbol" w:hint="default"/>
+      </w:rPr>
+    </w:lvl>
+    <w:lvl w:ilvl="1" w:tplc="04050003" w:tentative="1">
+      <w:start w:val="1"/>
+      <w:numFmt w:val="bullet"/>
+      <w:lvlText w:val="o"/>
+      <w:lvlJc w:val="left"/>
+      <w:pPr>
+        <w:ind w:left="1440" w:hanging="360"/>
+      </w:pPr>
+      <w:rPr>
+        <w:rFonts w:ascii="Courier New" w:hAnsi="Courier New" w:cs="Courier New" w:hint="default"/>
+      </w:rPr>
+    </w:lvl>
+    <w:lvl w:ilvl="2" w:tplc="04050005" w:tentative="1">
+      <w:start w:val="1"/>
+      <w:numFmt w:val="bullet"/>
+      <w:lvlText w:val=""/>
+      <w:lvlJc w:val="left"/>
+      <w:pPr>
+        <w:ind w:left="2160" w:hanging="360"/>
+      </w:pPr>
+      <w:rPr>
+        <w:rFonts w:ascii="Wingdings" w:hAnsi="Wingdings" w:hint="default"/>
+      </w:rPr>
+    </w:lvl>
+    <w:lvl w:ilvl="3" w:tplc="04050001" w:tentative="1">
+      <w:start w:val="1"/>
+      <w:numFmt w:val="bullet"/>
+      <w:lvlText w:val=""/>
+      <w:lvlJc w:val="left"/>
+      <w:pPr>
+        <w:ind w:left="2880" w:hanging="360"/>
+      </w:pPr>
+      <w:rPr>
+        <w:rFonts w:ascii="Symbol" w:hAnsi="Symbol" w:hint="default"/>
+      </w:rPr>
+    </w:lvl>
+    <w:lvl w:ilvl="4" w:tplc="04050003" w:tentative="1">
+      <w:start w:val="1"/>
+      <w:numFmt w:val="bullet"/>
+      <w:lvlText w:val="o"/>
+      <w:lvlJc w:val="left"/>
+      <w:pPr>
+        <w:ind w:left="3600" w:hanging="360"/>
+      </w:pPr>
+      <w:rPr>
+        <w:rFonts w:ascii="Courier New" w:hAnsi="Courier New" w:cs="Courier New" w:hint="default"/>
+      </w:rPr>
+    </w:lvl>
+    <w:lvl w:ilvl="5" w:tplc="04050005" w:tentative="1">
+      <w:start w:val="1"/>
+      <w:numFmt w:val="bullet"/>
+      <w:lvlText w:val=""/>
+      <w:lvlJc w:val="left"/>
+      <w:pPr>
+        <w:ind w:left="4320" w:hanging="360"/>
+      </w:pPr>
+      <w:rPr>
+        <w:rFonts w:ascii="Wingdings" w:hAnsi="Wingdings" w:hint="default"/>
+      </w:rPr>
+    </w:lvl>
+    <w:lvl w:ilvl="6" w:tplc="04050001" w:tentative="1">
+      <w:start w:val="1"/>
+      <w:numFmt w:val="bullet"/>
+      <w:lvlText w:val=""/>
+      <w:lvlJc w:val="left"/>
+      <w:pPr>
+        <w:ind w:left="5040" w:hanging="360"/>
+      </w:pPr>
+      <w:rPr>
+        <w:rFonts w:ascii="Symbol" w:hAnsi="Symbol" w:hint="default"/>
+      </w:rPr>
+    </w:lvl>
+    <w:lvl w:ilvl="7" w:tplc="04050003" w:tentative="1">
+      <w:start w:val="1"/>
+      <w:numFmt w:val="bullet"/>
+      <w:lvlText w:val="o"/>
+      <w:lvlJc w:val="left"/>
+      <w:pPr>
+        <w:ind w:left="5760" w:hanging="360"/>
+      </w:pPr>
+      <w:rPr>
+        <w:rFonts w:ascii="Courier New" w:hAnsi="Courier New" w:cs="Courier New" w:hint="default"/>
+      </w:rPr>
+    </w:lvl>
+    <w:lvl w:ilvl="8" w:tplc="04050005" w:tentative="1">
+      <w:start w:val="1"/>
+      <w:numFmt w:val="bullet"/>
+      <w:lvlText w:val=""/>
+      <w:lvlJc w:val="left"/>
+      <w:pPr>
+        <w:ind w:left="6480" w:hanging="360"/>
+      </w:pPr>
+      <w:rPr>
+        <w:rFonts w:ascii="Wingdings" w:hAnsi="Wingdings" w:hint="default"/>
+      </w:rPr>
+    </w:lvl>
+  </w:abstractNum>
+  <w:abstractNum w:abstractNumId="2">
     <w:nsid w:val="0853101A"/>
     <w:multiLevelType w:val="hybridMultilevel"/>
     <w:tmpl w:val="B34010DC"/>
@@ -3510,7 +3750,7 @@
       </w:rPr>
     </w:lvl>
   </w:abstractNum>
-  <w:abstractNum w:abstractNumId="2">
+  <w:abstractNum w:abstractNumId="3">
     <w:nsid w:val="23AF3B86"/>
     <w:multiLevelType w:val="hybridMultilevel"/>
     <w:tmpl w:val="98FECCF2"/>
@@ -3623,7 +3863,120 @@
       </w:rPr>
     </w:lvl>
   </w:abstractNum>
-  <w:abstractNum w:abstractNumId="3">
+  <w:abstractNum w:abstractNumId="4">
+    <w:nsid w:val="27522E88"/>
+    <w:multiLevelType w:val="hybridMultilevel"/>
+    <w:tmpl w:val="BBAC4CB4"/>
+    <w:lvl w:ilvl="0" w:tplc="04050001">
+      <w:start w:val="1"/>
+      <w:numFmt w:val="bullet"/>
+      <w:lvlText w:val=""/>
+      <w:lvlJc w:val="left"/>
+      <w:pPr>
+        <w:ind w:left="720" w:hanging="360"/>
+      </w:pPr>
+      <w:rPr>
+        <w:rFonts w:ascii="Symbol" w:hAnsi="Symbol" w:hint="default"/>
+      </w:rPr>
+    </w:lvl>
+    <w:lvl w:ilvl="1" w:tplc="04050003" w:tentative="1">
+      <w:start w:val="1"/>
+      <w:numFmt w:val="bullet"/>
+      <w:lvlText w:val="o"/>
+      <w:lvlJc w:val="left"/>
+      <w:pPr>
+        <w:ind w:left="1440" w:hanging="360"/>
+      </w:pPr>
+      <w:rPr>
+        <w:rFonts w:ascii="Courier New" w:hAnsi="Courier New" w:cs="Courier New" w:hint="default"/>
+      </w:rPr>
+    </w:lvl>
+    <w:lvl w:ilvl="2" w:tplc="04050005" w:tentative="1">
+      <w:start w:val="1"/>
+      <w:numFmt w:val="bullet"/>
+      <w:lvlText w:val=""/>
+      <w:lvlJc w:val="left"/>
+      <w:pPr>
+        <w:ind w:left="2160" w:hanging="360"/>
+      </w:pPr>
+      <w:rPr>
+        <w:rFonts w:ascii="Wingdings" w:hAnsi="Wingdings" w:hint="default"/>
+      </w:rPr>
+    </w:lvl>
+    <w:lvl w:ilvl="3" w:tplc="04050001" w:tentative="1">
+      <w:start w:val="1"/>
+      <w:numFmt w:val="bullet"/>
+      <w:lvlText w:val=""/>
+      <w:lvlJc w:val="left"/>
+      <w:pPr>
+        <w:ind w:left="2880" w:hanging="360"/>
+      </w:pPr>
+      <w:rPr>
+        <w:rFonts w:ascii="Symbol" w:hAnsi="Symbol" w:hint="default"/>
+      </w:rPr>
+    </w:lvl>
+    <w:lvl w:ilvl="4" w:tplc="04050003" w:tentative="1">
+      <w:start w:val="1"/>
+      <w:numFmt w:val="bullet"/>
+      <w:lvlText w:val="o"/>
+      <w:lvlJc w:val="left"/>
+      <w:pPr>
+        <w:ind w:left="3600" w:hanging="360"/>
+      </w:pPr>
+      <w:rPr>
+        <w:rFonts w:ascii="Courier New" w:hAnsi="Courier New" w:cs="Courier New" w:hint="default"/>
+      </w:rPr>
+    </w:lvl>
+    <w:lvl w:ilvl="5" w:tplc="04050005" w:tentative="1">
+      <w:start w:val="1"/>
+      <w:numFmt w:val="bullet"/>
+      <w:lvlText w:val=""/>
+      <w:lvlJc w:val="left"/>
+      <w:pPr>
+        <w:ind w:left="4320" w:hanging="360"/>
+      </w:pPr>
+      <w:rPr>
+        <w:rFonts w:ascii="Wingdings" w:hAnsi="Wingdings" w:hint="default"/>
+      </w:rPr>
+    </w:lvl>
+    <w:lvl w:ilvl="6" w:tplc="04050001" w:tentative="1">
+      <w:start w:val="1"/>
+      <w:numFmt w:val="bullet"/>
+      <w:lvlText w:val=""/>
+      <w:lvlJc w:val="left"/>
+      <w:pPr>
+        <w:ind w:left="5040" w:hanging="360"/>
+      </w:pPr>
+      <w:rPr>
+        <w:rFonts w:ascii="Symbol" w:hAnsi="Symbol" w:hint="default"/>
+      </w:rPr>
+    </w:lvl>
+    <w:lvl w:ilvl="7" w:tplc="04050003" w:tentative="1">
+      <w:start w:val="1"/>
+      <w:numFmt w:val="bullet"/>
+      <w:lvlText w:val="o"/>
+      <w:lvlJc w:val="left"/>
+      <w:pPr>
+        <w:ind w:left="5760" w:hanging="360"/>
+      </w:pPr>
+      <w:rPr>
+        <w:rFonts w:ascii="Courier New" w:hAnsi="Courier New" w:cs="Courier New" w:hint="default"/>
+      </w:rPr>
+    </w:lvl>
+    <w:lvl w:ilvl="8" w:tplc="04050005" w:tentative="1">
+      <w:start w:val="1"/>
+      <w:numFmt w:val="bullet"/>
+      <w:lvlText w:val=""/>
+      <w:lvlJc w:val="left"/>
+      <w:pPr>
+        <w:ind w:left="6480" w:hanging="360"/>
+      </w:pPr>
+      <w:rPr>
+        <w:rFonts w:ascii="Wingdings" w:hAnsi="Wingdings" w:hint="default"/>
+      </w:rPr>
+    </w:lvl>
+  </w:abstractNum>
+  <w:abstractNum w:abstractNumId="5">
     <w:nsid w:val="28370CC2"/>
     <w:multiLevelType w:val="hybridMultilevel"/>
     <w:tmpl w:val="349CA638"/>
@@ -3736,7 +4089,7 @@
       </w:rPr>
     </w:lvl>
   </w:abstractNum>
-  <w:abstractNum w:abstractNumId="4">
+  <w:abstractNum w:abstractNumId="6">
     <w:nsid w:val="3D093540"/>
     <w:multiLevelType w:val="hybridMultilevel"/>
     <w:tmpl w:val="3DFC52C4"/>
@@ -3848,7 +4201,7 @@
       </w:rPr>
     </w:lvl>
   </w:abstractNum>
-  <w:abstractNum w:abstractNumId="5">
+  <w:abstractNum w:abstractNumId="7">
     <w:nsid w:val="41FA4DF3"/>
     <w:multiLevelType w:val="hybridMultilevel"/>
     <w:tmpl w:val="649C2E54"/>
@@ -3961,7 +4314,7 @@
       </w:rPr>
     </w:lvl>
   </w:abstractNum>
-  <w:abstractNum w:abstractNumId="6">
+  <w:abstractNum w:abstractNumId="8">
     <w:nsid w:val="461734C2"/>
     <w:multiLevelType w:val="hybridMultilevel"/>
     <w:tmpl w:val="6BAE583A"/>
@@ -4074,7 +4427,7 @@
       </w:rPr>
     </w:lvl>
   </w:abstractNum>
-  <w:abstractNum w:abstractNumId="7">
+  <w:abstractNum w:abstractNumId="9">
     <w:nsid w:val="5DD21E9E"/>
     <w:multiLevelType w:val="hybridMultilevel"/>
     <w:tmpl w:val="B6B0F794"/>
@@ -4187,7 +4540,7 @@
       </w:rPr>
     </w:lvl>
   </w:abstractNum>
-  <w:abstractNum w:abstractNumId="8">
+  <w:abstractNum w:abstractNumId="10">
     <w:nsid w:val="6119550E"/>
     <w:multiLevelType w:val="hybridMultilevel"/>
     <w:tmpl w:val="85C2C5D8"/>
@@ -4300,7 +4653,7 @@
       </w:rPr>
     </w:lvl>
   </w:abstractNum>
-  <w:abstractNum w:abstractNumId="9">
+  <w:abstractNum w:abstractNumId="11">
     <w:nsid w:val="66674BAC"/>
     <w:multiLevelType w:val="hybridMultilevel"/>
     <w:tmpl w:val="ACDC1A86"/>
@@ -4413,7 +4766,7 @@
       </w:rPr>
     </w:lvl>
   </w:abstractNum>
-  <w:abstractNum w:abstractNumId="10">
+  <w:abstractNum w:abstractNumId="12">
     <w:nsid w:val="679D521E"/>
     <w:multiLevelType w:val="hybridMultilevel"/>
     <w:tmpl w:val="1AA21C04"/>
@@ -4526,7 +4879,7 @@
       </w:rPr>
     </w:lvl>
   </w:abstractNum>
-  <w:abstractNum w:abstractNumId="11">
+  <w:abstractNum w:abstractNumId="13">
     <w:nsid w:val="78581667"/>
     <w:multiLevelType w:val="hybridMultilevel"/>
     <w:tmpl w:val="34D64D70"/>
@@ -4640,40 +4993,46 @@
     </w:lvl>
   </w:abstractNum>
   <w:num w:numId="1">
-    <w:abstractNumId w:val="4"/>
+    <w:abstractNumId w:val="6"/>
   </w:num>
   <w:num w:numId="2">
+    <w:abstractNumId w:val="9"/>
+  </w:num>
+  <w:num w:numId="3">
     <w:abstractNumId w:val="7"/>
   </w:num>
-  <w:num w:numId="3">
+  <w:num w:numId="4">
+    <w:abstractNumId w:val="8"/>
+  </w:num>
+  <w:num w:numId="5">
+    <w:abstractNumId w:val="2"/>
+  </w:num>
+  <w:num w:numId="6">
+    <w:abstractNumId w:val="13"/>
+  </w:num>
+  <w:num w:numId="7">
+    <w:abstractNumId w:val="10"/>
+  </w:num>
+  <w:num w:numId="8">
+    <w:abstractNumId w:val="11"/>
+  </w:num>
+  <w:num w:numId="9">
     <w:abstractNumId w:val="5"/>
   </w:num>
-  <w:num w:numId="4">
-    <w:abstractNumId w:val="6"/>
-  </w:num>
-  <w:num w:numId="5">
-    <w:abstractNumId w:val="1"/>
-  </w:num>
-  <w:num w:numId="6">
-    <w:abstractNumId w:val="11"/>
-  </w:num>
-  <w:num w:numId="7">
-    <w:abstractNumId w:val="8"/>
-  </w:num>
-  <w:num w:numId="8">
-    <w:abstractNumId w:val="9"/>
-  </w:num>
-  <w:num w:numId="9">
-    <w:abstractNumId w:val="3"/>
-  </w:num>
   <w:num w:numId="10">
-    <w:abstractNumId w:val="10"/>
+    <w:abstractNumId w:val="12"/>
   </w:num>
   <w:num w:numId="11">
-    <w:abstractNumId w:val="2"/>
+    <w:abstractNumId w:val="3"/>
   </w:num>
   <w:num w:numId="12">
     <w:abstractNumId w:val="0"/>
+  </w:num>
+  <w:num w:numId="13">
+    <w:abstractNumId w:val="1"/>
+  </w:num>
+  <w:num w:numId="14">
+    <w:abstractNumId w:val="4"/>
   </w:num>
 </w:numbering>
 </file>
@@ -5935,7 +6294,7 @@
 </file>
 
 <file path=customXml/itemProps1.xml><?xml version="1.0" encoding="utf-8"?>
-<ds:datastoreItem xmlns:ds="http://schemas.openxmlformats.org/officeDocument/2006/customXml" ds:itemID="{6D3F9FAC-13DD-4755-88D2-B1219AEB581F}">
+<ds:datastoreItem xmlns:ds="http://schemas.openxmlformats.org/officeDocument/2006/customXml" ds:itemID="{E7FFB85E-CE01-4F8C-905D-26A483A973BC}">
   <ds:schemaRefs>
     <ds:schemaRef ds:uri="http://schemas.openxmlformats.org/officeDocument/2006/bibliography"/>
   </ds:schemaRefs>

</xml_diff>